<commit_message>
All done. Report needs grammer corrections
</commit_message>
<xml_diff>
--- a/SOM_Report.docx
+++ b/SOM_Report.docx
@@ -1,25 +1,38 @@
 
 <file path=word/document.xml><?xml version="1.0" encoding="utf-8"?>
-<w:document xmlns:wpc="http://schemas.microsoft.com/office/word/2010/wordprocessingCanvas" xmlns:mc="http://schemas.openxmlformats.org/markup-compatibility/2006" xmlns:o="urn:schemas-microsoft-com:office:office" xmlns:r="http://schemas.openxmlformats.org/officeDocument/2006/relationships" xmlns:m="http://schemas.openxmlformats.org/officeDocument/2006/math" xmlns:v="urn:schemas-microsoft-com:vml" xmlns:wp14="http://schemas.microsoft.com/office/word/2010/wordprocessingDrawing" xmlns:wp="http://schemas.openxmlformats.org/drawingml/2006/wordprocessingDrawing" xmlns:w10="urn:schemas-microsoft-com:office:word" xmlns:w="http://schemas.openxmlformats.org/wordprocessingml/2006/main" xmlns:w14="http://schemas.microsoft.com/office/word/2010/wordml" xmlns:w15="http://schemas.microsoft.com/office/word/2012/wordml" xmlns:wpg="http://schemas.microsoft.com/office/word/2010/wordprocessingGroup" xmlns:wpi="http://schemas.microsoft.com/office/word/2010/wordprocessingInk" xmlns:wne="http://schemas.microsoft.com/office/word/2006/wordml" xmlns:wps="http://schemas.microsoft.com/office/word/2010/wordprocessingShape" mc:Ignorable="w14 w15 wp14">
+<w:document xmlns:wpc="http://schemas.microsoft.com/office/word/2010/wordprocessingCanvas" xmlns:mo="http://schemas.microsoft.com/office/mac/office/2008/main" xmlns:mc="http://schemas.openxmlformats.org/markup-compatibility/2006" xmlns:mv="urn:schemas-microsoft-com:mac:vml" xmlns:o="urn:schemas-microsoft-com:office:office" xmlns:r="http://schemas.openxmlformats.org/officeDocument/2006/relationships" xmlns:m="http://schemas.openxmlformats.org/officeDocument/2006/math" xmlns:v="urn:schemas-microsoft-com:vml" xmlns:wp14="http://schemas.microsoft.com/office/word/2010/wordprocessingDrawing" xmlns:wp="http://schemas.openxmlformats.org/drawingml/2006/wordprocessingDrawing" xmlns:w10="urn:schemas-microsoft-com:office:word" xmlns:w="http://schemas.openxmlformats.org/wordprocessingml/2006/main" xmlns:w14="http://schemas.microsoft.com/office/word/2010/wordml" xmlns:wpg="http://schemas.microsoft.com/office/word/2010/wordprocessingGroup" xmlns:wpi="http://schemas.microsoft.com/office/word/2010/wordprocessingInk" xmlns:wne="http://schemas.microsoft.com/office/word/2006/wordml" xmlns:wps="http://schemas.microsoft.com/office/word/2010/wordprocessingShape" mc:Ignorable="w14 wp14">
   <w:body>
     <w:p>
       <w:pPr>
         <w:jc w:val="center"/>
       </w:pPr>
       <w:r>
-        <w:t>Assignment 2</w:t>
+        <w:t>Results</w:t>
+      </w:r>
+    </w:p>
+    <w:p>
+      <w:r>
+        <w:t>Number of epoch = 1000</w:t>
+      </w:r>
+    </w:p>
+    <w:p>
+      <w:r>
+        <w:t>Map Radius = 7.5</w:t>
       </w:r>
     </w:p>
     <w:p>
       <w:pPr>
-        <w:jc w:val="center"/>
+        <w:tabs>
+          <w:tab w:val="left" w:pos="7665"/>
+        </w:tabs>
       </w:pPr>
       <w:r>
-        <w:t>Self-Organizing Maps</w:t>
+        <w:t>Gaussian decay rate:</w:t>
+      </w:r>
+      <w:r>
+        <w:t xml:space="preserve"> 1000/7.5 = 133.33 and same for learning decay rate</w:t>
       </w:r>
     </w:p>
-    <w:p/>
-    <w:p/>
     <w:p>
       <w:r>
         <w:t>Filename</w:t>
@@ -40,7 +53,13 @@
     </w:p>
     <w:p>
       <w:r>
-        <w:t>Combination: 1</w:t>
+        <w:t>C</w:t>
+      </w:r>
+      <w:r>
+        <w:t>hart</w:t>
+      </w:r>
+      <w:r>
+        <w:t>: 1</w:t>
       </w:r>
     </w:p>
     <w:tbl>
@@ -3307,7 +3326,13 @@
     <w:p>
       <w:r>
         <w:lastRenderedPageBreak/>
-        <w:t>Combination: 2</w:t>
+        <w:t>C</w:t>
+      </w:r>
+      <w:r>
+        <w:t>hart</w:t>
+      </w:r>
+      <w:r>
+        <w:t>: 2</w:t>
       </w:r>
     </w:p>
     <w:tbl>
@@ -6638,7 +6663,10 @@
     <w:p>
       <w:r>
         <w:lastRenderedPageBreak/>
-        <w:t>Combination: 3</w:t>
+        <w:t>Chart</w:t>
+      </w:r>
+      <w:r>
+        <w:t>: 3</w:t>
       </w:r>
     </w:p>
     <w:tbl>
@@ -32698,15 +32726,6 @@
                 <w:lang w:val="en-CA"/>
               </w:rPr>
             </w:pPr>
-            <w:r>
-              <w:rPr>
-                <w:rFonts w:ascii="Times New Roman" w:hAnsi="Times New Roman" w:cs="Times New Roman"/>
-                <w:sz w:val="24"/>
-                <w:szCs w:val="24"/>
-                <w:lang w:val="en-CA"/>
-              </w:rPr>
-              <w:t>346</w:t>
-            </w:r>
           </w:p>
         </w:tc>
         <w:tc>
@@ -32874,15 +32893,6 @@
                 <w:lang w:val="en-CA"/>
               </w:rPr>
             </w:pPr>
-            <w:r>
-              <w:rPr>
-                <w:rFonts w:ascii="Times New Roman" w:hAnsi="Times New Roman" w:cs="Times New Roman"/>
-                <w:sz w:val="24"/>
-                <w:szCs w:val="24"/>
-                <w:lang w:val="en-CA"/>
-              </w:rPr>
-              <w:t>220</w:t>
-            </w:r>
           </w:p>
         </w:tc>
         <w:tc>
@@ -33050,15 +33060,6 @@
                 <w:lang w:val="en-CA"/>
               </w:rPr>
             </w:pPr>
-            <w:r>
-              <w:rPr>
-                <w:rFonts w:ascii="Times New Roman" w:hAnsi="Times New Roman" w:cs="Times New Roman"/>
-                <w:sz w:val="24"/>
-                <w:szCs w:val="24"/>
-                <w:lang w:val="en-CA"/>
-              </w:rPr>
-              <w:t>200</w:t>
-            </w:r>
           </w:p>
         </w:tc>
         <w:tc>
@@ -33226,15 +33227,6 @@
                 <w:lang w:val="en-CA"/>
               </w:rPr>
             </w:pPr>
-            <w:r>
-              <w:rPr>
-                <w:rFonts w:ascii="Times New Roman" w:hAnsi="Times New Roman" w:cs="Times New Roman"/>
-                <w:sz w:val="24"/>
-                <w:szCs w:val="24"/>
-                <w:lang w:val="en-CA"/>
-              </w:rPr>
-              <w:t>276</w:t>
-            </w:r>
           </w:p>
         </w:tc>
         <w:tc>
@@ -33402,15 +33394,6 @@
                 <w:lang w:val="en-CA"/>
               </w:rPr>
             </w:pPr>
-            <w:r>
-              <w:rPr>
-                <w:rFonts w:ascii="Times New Roman" w:hAnsi="Times New Roman" w:cs="Times New Roman"/>
-                <w:sz w:val="24"/>
-                <w:szCs w:val="24"/>
-                <w:lang w:val="en-CA"/>
-              </w:rPr>
-              <w:t>233</w:t>
-            </w:r>
           </w:p>
         </w:tc>
         <w:tc>
@@ -33578,15 +33561,6 @@
                 <w:lang w:val="en-CA"/>
               </w:rPr>
             </w:pPr>
-            <w:r>
-              <w:rPr>
-                <w:rFonts w:ascii="Times New Roman" w:hAnsi="Times New Roman" w:cs="Times New Roman"/>
-                <w:sz w:val="24"/>
-                <w:szCs w:val="24"/>
-                <w:lang w:val="en-CA"/>
-              </w:rPr>
-              <w:t>198</w:t>
-            </w:r>
           </w:p>
         </w:tc>
         <w:tc>
@@ -33754,15 +33728,6 @@
                 <w:lang w:val="en-CA"/>
               </w:rPr>
             </w:pPr>
-            <w:r>
-              <w:rPr>
-                <w:rFonts w:ascii="Times New Roman" w:hAnsi="Times New Roman" w:cs="Times New Roman"/>
-                <w:sz w:val="24"/>
-                <w:szCs w:val="24"/>
-                <w:lang w:val="en-CA"/>
-              </w:rPr>
-              <w:t>174</w:t>
-            </w:r>
           </w:p>
         </w:tc>
         <w:tc>
@@ -33930,15 +33895,6 @@
                 <w:lang w:val="en-CA"/>
               </w:rPr>
             </w:pPr>
-            <w:r>
-              <w:rPr>
-                <w:rFonts w:ascii="Times New Roman" w:hAnsi="Times New Roman" w:cs="Times New Roman"/>
-                <w:sz w:val="24"/>
-                <w:szCs w:val="24"/>
-                <w:lang w:val="en-CA"/>
-              </w:rPr>
-              <w:t>171</w:t>
-            </w:r>
           </w:p>
         </w:tc>
         <w:tc>
@@ -34106,15 +34062,6 @@
                 <w:lang w:val="en-CA"/>
               </w:rPr>
             </w:pPr>
-            <w:r>
-              <w:rPr>
-                <w:rFonts w:ascii="Times New Roman" w:hAnsi="Times New Roman" w:cs="Times New Roman"/>
-                <w:sz w:val="24"/>
-                <w:szCs w:val="24"/>
-                <w:lang w:val="en-CA"/>
-              </w:rPr>
-              <w:t>179</w:t>
-            </w:r>
           </w:p>
         </w:tc>
         <w:tc>
@@ -34282,15 +34229,6 @@
                 <w:lang w:val="en-CA"/>
               </w:rPr>
             </w:pPr>
-            <w:r>
-              <w:rPr>
-                <w:rFonts w:ascii="Times New Roman" w:hAnsi="Times New Roman" w:cs="Times New Roman"/>
-                <w:sz w:val="24"/>
-                <w:szCs w:val="24"/>
-                <w:lang w:val="en-CA"/>
-              </w:rPr>
-              <w:t>218</w:t>
-            </w:r>
           </w:p>
         </w:tc>
         <w:tc>
@@ -35596,16 +35534,7 @@
                 <w:szCs w:val="24"/>
                 <w:lang w:val="en-CA"/>
               </w:rPr>
-              <w:t>Mexican Hat</w:t>
-            </w:r>
-            <w:r>
-              <w:rPr>
-                <w:rFonts w:ascii="Times New Roman" w:hAnsi="Times New Roman" w:cs="Times New Roman"/>
-                <w:sz w:val="24"/>
-                <w:szCs w:val="24"/>
-                <w:lang w:val="en-CA"/>
-              </w:rPr>
-              <w:t xml:space="preserve"> Curve</w:t>
+              <w:t>Mexican Hat Curve</w:t>
             </w:r>
           </w:p>
         </w:tc>
@@ -37815,8 +37744,6 @@
             </w:pPr>
           </w:p>
         </w:tc>
-        <w:bookmarkStart w:id="0" w:name="_GoBack"/>
-        <w:bookmarkEnd w:id="0"/>
       </w:tr>
       <w:tr>
         <w:trPr>
@@ -38791,6 +38718,199 @@
         </w:tc>
       </w:tr>
     </w:tbl>
+    <w:p>
+      <w:pPr>
+        <w:tabs>
+          <w:tab w:val="left" w:pos="7665"/>
+        </w:tabs>
+      </w:pPr>
+    </w:p>
+    <w:p>
+      <w:pPr>
+        <w:tabs>
+          <w:tab w:val="left" w:pos="7665"/>
+        </w:tabs>
+      </w:pPr>
+    </w:p>
+    <w:p>
+      <w:pPr>
+        <w:tabs>
+          <w:tab w:val="left" w:pos="7665"/>
+        </w:tabs>
+      </w:pPr>
+    </w:p>
+    <w:p>
+      <w:pPr>
+        <w:tabs>
+          <w:tab w:val="left" w:pos="7665"/>
+        </w:tabs>
+      </w:pPr>
+    </w:p>
+    <w:p>
+      <w:pPr>
+        <w:tabs>
+          <w:tab w:val="left" w:pos="7665"/>
+        </w:tabs>
+      </w:pPr>
+    </w:p>
+    <w:p>
+      <w:pPr>
+        <w:tabs>
+          <w:tab w:val="left" w:pos="7665"/>
+        </w:tabs>
+      </w:pPr>
+    </w:p>
+    <w:p>
+      <w:pPr>
+        <w:tabs>
+          <w:tab w:val="left" w:pos="7665"/>
+        </w:tabs>
+      </w:pPr>
+    </w:p>
+    <w:p>
+      <w:pPr>
+        <w:tabs>
+          <w:tab w:val="left" w:pos="7665"/>
+        </w:tabs>
+        <w:jc w:val="center"/>
+      </w:pPr>
+      <w:r>
+        <w:lastRenderedPageBreak/>
+        <w:t>Self-Organizing Maps Report</w:t>
+      </w:r>
+    </w:p>
+    <w:p>
+      <w:pPr>
+        <w:tabs>
+          <w:tab w:val="left" w:pos="7665"/>
+        </w:tabs>
+        <w:jc w:val="center"/>
+      </w:pPr>
+    </w:p>
+    <w:p>
+      <w:pPr>
+        <w:tabs>
+          <w:tab w:val="left" w:pos="7665"/>
+        </w:tabs>
+      </w:pPr>
+      <w:r>
+        <w:t xml:space="preserve">For each file, there are charts with two Gaussian Curves </w:t>
+      </w:r>
+      <w:r>
+        <w:t xml:space="preserve">and one with Mexican Curve and </w:t>
+      </w:r>
+      <w:r>
+        <w:t>with different combination of parameters</w:t>
+      </w:r>
+      <w:r>
+        <w:t>,</w:t>
+      </w:r>
+      <w:r>
+        <w:t xml:space="preserve"> such as, learning rate and epoch.</w:t>
+      </w:r>
+      <w:r>
+        <w:t xml:space="preserve">  Chart 1, 2,</w:t>
+      </w:r>
+      <w:r>
+        <w:t xml:space="preserve"> (Gaussian Curves)</w:t>
+      </w:r>
+      <w:r>
+        <w:t xml:space="preserve"> 3</w:t>
+      </w:r>
+      <w:r>
+        <w:t xml:space="preserve"> (Mexican hat Curve)</w:t>
+      </w:r>
+      <w:r>
+        <w:t xml:space="preserve"> are the results from file L30fft16, and so on. The </w:t>
+      </w:r>
+      <w:r>
+        <w:t>charts also</w:t>
+      </w:r>
+      <w:r>
+        <w:t xml:space="preserve"> show the result for hold out method right underneath </w:t>
+      </w:r>
+      <w:r>
+        <w:t>averages of runs. (</w:t>
+      </w:r>
+      <w:proofErr w:type="gramStart"/>
+      <w:r>
+        <w:t>without</w:t>
+      </w:r>
+      <w:proofErr w:type="gramEnd"/>
+      <w:r>
+        <w:t xml:space="preserve"> the hold out). </w:t>
+      </w:r>
+      <w:r>
+        <w:t xml:space="preserve"> There are 34 good motors and 19 bad motors. 0 classify as the good motor and 1 classify as the bad motor</w:t>
+      </w:r>
+    </w:p>
+    <w:p>
+      <w:pPr>
+        <w:tabs>
+          <w:tab w:val="left" w:pos="7665"/>
+        </w:tabs>
+      </w:pPr>
+      <w:r>
+        <w:t xml:space="preserve">From file L30fft16, Chart 1 with 0.9 learning rate and 1000 epoch (timestamp) shows average of 89% for good motors and 94% of bad motors. There </w:t>
+      </w:r>
+      <w:r>
+        <w:t>is</w:t>
+      </w:r>
+      <w:r>
+        <w:t xml:space="preserve"> couple of </w:t>
+      </w:r>
+      <w:r>
+        <w:t>good motors, which</w:t>
+      </w:r>
+      <w:r>
+        <w:t xml:space="preserve"> are not classified at all, </w:t>
+      </w:r>
+      <w:r>
+        <w:t xml:space="preserve">that could be cause of </w:t>
+      </w:r>
+      <w:r>
+        <w:t>more good motor samples then bad motor. I</w:t>
+      </w:r>
+      <w:r>
+        <w:t>n Chart 2, learning rate is 3.4 and 800 epoc</w:t>
+      </w:r>
+      <w:r>
+        <w:t xml:space="preserve">hs and shows almost 91% motors being classified as good and 98% as bad motors. I see that bad motors have higher </w:t>
+      </w:r>
+      <w:r>
+        <w:t xml:space="preserve">classifier rate, one reason could be there only 19 samples for bad motor and doesn’t have enough for generalization, compare to 34 good motor sample. The hold out method holds the 15% of the original data, so 8 randomly chosen samples.  Those could all be good or bad or mix of two. The results from chart 1 and chart 2 for hold out method seem to be heavy towards good motors. The reason could be there are more samples of good motor than the bad motor and some of them could not be classified at all. There is huge difference between Gaussian Curve and Mexican Hat Curve, </w:t>
+      </w:r>
+      <w:r>
+        <w:t xml:space="preserve">the results for Mexican hat are just really bad, almost 0.1% with 3.4 learning rate and 55 epoch.  For </w:t>
+      </w:r>
+      <w:r>
+        <w:t>some reason, for file L30fft_32 and L30fft_64 for Mexican hat curve, with 4.5 and 4.0 learning rate and 55 epoch for both, shows 86% and 83% for good motors and 33% and 36% for bad motors. Also, this could be cause by the sample higher sample size f</w:t>
+      </w:r>
+      <w:r>
+        <w:t xml:space="preserve">or good motors than bad motors. The same result could be seen for the hold out method of each of those files.  If the epoch are increase to 1000 then accuracy of those motors alternatives between 33 good motors and 0 bad motors or 0 good motors and 19 motors. It only classifies one type of motor. </w:t>
+      </w:r>
+    </w:p>
+    <w:p>
+      <w:pPr>
+        <w:tabs>
+          <w:tab w:val="left" w:pos="7665"/>
+        </w:tabs>
+      </w:pPr>
+      <w:r>
+        <w:t xml:space="preserve">L30fft25 performed better than all the other files, learning rate is 1.7 and 1000 epoch for chart 1 and the accuracy is almost 93% for good motors and 91% for bad motors. Chart 2, learning rate of 2.5 and 1000 epoch gives the accuracy 92% for good motors and 95% for bad motors. But the Mexican hat results are just really bad, even the learning rate is 3.5 for 55 </w:t>
+      </w:r>
+      <w:r>
+        <w:t>epochs</w:t>
+      </w:r>
+      <w:r>
+        <w:t xml:space="preserve">. </w:t>
+      </w:r>
+      <w:r>
+        <w:t xml:space="preserve"> Even if the epochs are increased, the result just gets worse. </w:t>
+      </w:r>
+      <w:bookmarkStart w:id="0" w:name="_GoBack"/>
+      <w:bookmarkEnd w:id="0"/>
+    </w:p>
     <w:p>
       <w:pPr>
         <w:tabs>
@@ -38809,7 +38929,7 @@
 </file>
 
 <file path=word/styles.xml><?xml version="1.0" encoding="utf-8"?>
-<w:styles xmlns:mc="http://schemas.openxmlformats.org/markup-compatibility/2006" xmlns:r="http://schemas.openxmlformats.org/officeDocument/2006/relationships" xmlns:w="http://schemas.openxmlformats.org/wordprocessingml/2006/main" xmlns:w14="http://schemas.microsoft.com/office/word/2010/wordml" xmlns:w15="http://schemas.microsoft.com/office/word/2012/wordml" mc:Ignorable="w14 w15">
+<w:styles xmlns:mc="http://schemas.openxmlformats.org/markup-compatibility/2006" xmlns:r="http://schemas.openxmlformats.org/officeDocument/2006/relationships" xmlns:w="http://schemas.openxmlformats.org/wordprocessingml/2006/main" xmlns:w14="http://schemas.microsoft.com/office/word/2010/wordml" mc:Ignorable="w14">
   <w:docDefaults>
     <w:rPrDefault>
       <w:rPr>
@@ -38825,378 +38945,379 @@
       </w:pPr>
     </w:pPrDefault>
   </w:docDefaults>
-  <w:latentStyles w:defLockedState="0" w:defUIPriority="99" w:defSemiHidden="0" w:defUnhideWhenUsed="0" w:defQFormat="0" w:count="371">
-    <w:lsdException w:name="Normal" w:uiPriority="0" w:qFormat="1"/>
-    <w:lsdException w:name="heading 1" w:uiPriority="9" w:qFormat="1"/>
-    <w:lsdException w:name="heading 2" w:semiHidden="1" w:uiPriority="9" w:unhideWhenUsed="1" w:qFormat="1"/>
-    <w:lsdException w:name="heading 3" w:semiHidden="1" w:uiPriority="9" w:unhideWhenUsed="1" w:qFormat="1"/>
-    <w:lsdException w:name="heading 4" w:semiHidden="1" w:uiPriority="9" w:unhideWhenUsed="1" w:qFormat="1"/>
-    <w:lsdException w:name="heading 5" w:semiHidden="1" w:uiPriority="9" w:unhideWhenUsed="1" w:qFormat="1"/>
-    <w:lsdException w:name="heading 6" w:semiHidden="1" w:uiPriority="9" w:unhideWhenUsed="1" w:qFormat="1"/>
-    <w:lsdException w:name="heading 7" w:semiHidden="1" w:uiPriority="9" w:unhideWhenUsed="1" w:qFormat="1"/>
-    <w:lsdException w:name="heading 8" w:semiHidden="1" w:uiPriority="9" w:unhideWhenUsed="1" w:qFormat="1"/>
-    <w:lsdException w:name="heading 9" w:semiHidden="1" w:uiPriority="9" w:unhideWhenUsed="1" w:qFormat="1"/>
-    <w:lsdException w:name="index 1" w:semiHidden="1" w:unhideWhenUsed="1"/>
-    <w:lsdException w:name="index 2" w:semiHidden="1" w:unhideWhenUsed="1"/>
-    <w:lsdException w:name="index 3" w:semiHidden="1" w:unhideWhenUsed="1"/>
-    <w:lsdException w:name="index 4" w:semiHidden="1" w:unhideWhenUsed="1"/>
-    <w:lsdException w:name="index 5" w:semiHidden="1" w:unhideWhenUsed="1"/>
-    <w:lsdException w:name="index 6" w:semiHidden="1" w:unhideWhenUsed="1"/>
-    <w:lsdException w:name="index 7" w:semiHidden="1" w:unhideWhenUsed="1"/>
-    <w:lsdException w:name="index 8" w:semiHidden="1" w:unhideWhenUsed="1"/>
-    <w:lsdException w:name="index 9" w:semiHidden="1" w:unhideWhenUsed="1"/>
-    <w:lsdException w:name="toc 1" w:semiHidden="1" w:uiPriority="39" w:unhideWhenUsed="1"/>
-    <w:lsdException w:name="toc 2" w:semiHidden="1" w:uiPriority="39" w:unhideWhenUsed="1"/>
-    <w:lsdException w:name="toc 3" w:semiHidden="1" w:uiPriority="39" w:unhideWhenUsed="1"/>
-    <w:lsdException w:name="toc 4" w:semiHidden="1" w:uiPriority="39" w:unhideWhenUsed="1"/>
-    <w:lsdException w:name="toc 5" w:semiHidden="1" w:uiPriority="39" w:unhideWhenUsed="1"/>
-    <w:lsdException w:name="toc 6" w:semiHidden="1" w:uiPriority="39" w:unhideWhenUsed="1"/>
-    <w:lsdException w:name="toc 7" w:semiHidden="1" w:uiPriority="39" w:unhideWhenUsed="1"/>
-    <w:lsdException w:name="toc 8" w:semiHidden="1" w:uiPriority="39" w:unhideWhenUsed="1"/>
-    <w:lsdException w:name="toc 9" w:semiHidden="1" w:uiPriority="39" w:unhideWhenUsed="1"/>
-    <w:lsdException w:name="Normal Indent" w:semiHidden="1" w:unhideWhenUsed="1"/>
-    <w:lsdException w:name="footnote text" w:semiHidden="1" w:unhideWhenUsed="1"/>
-    <w:lsdException w:name="annotation text" w:semiHidden="1" w:unhideWhenUsed="1"/>
-    <w:lsdException w:name="header" w:semiHidden="1" w:unhideWhenUsed="1"/>
-    <w:lsdException w:name="footer" w:semiHidden="1" w:unhideWhenUsed="1"/>
-    <w:lsdException w:name="index heading" w:semiHidden="1" w:unhideWhenUsed="1"/>
-    <w:lsdException w:name="caption" w:semiHidden="1" w:uiPriority="35" w:unhideWhenUsed="1" w:qFormat="1"/>
-    <w:lsdException w:name="table of figures" w:semiHidden="1" w:unhideWhenUsed="1"/>
-    <w:lsdException w:name="envelope address" w:semiHidden="1" w:unhideWhenUsed="1"/>
-    <w:lsdException w:name="envelope return" w:semiHidden="1" w:unhideWhenUsed="1"/>
-    <w:lsdException w:name="footnote reference" w:semiHidden="1" w:unhideWhenUsed="1"/>
-    <w:lsdException w:name="annotation reference" w:semiHidden="1" w:unhideWhenUsed="1"/>
-    <w:lsdException w:name="line number" w:semiHidden="1" w:unhideWhenUsed="1"/>
-    <w:lsdException w:name="page number" w:semiHidden="1" w:unhideWhenUsed="1"/>
-    <w:lsdException w:name="endnote reference" w:semiHidden="1" w:unhideWhenUsed="1"/>
-    <w:lsdException w:name="endnote text" w:semiHidden="1" w:unhideWhenUsed="1"/>
-    <w:lsdException w:name="table of authorities" w:semiHidden="1" w:unhideWhenUsed="1"/>
-    <w:lsdException w:name="macro" w:semiHidden="1" w:unhideWhenUsed="1"/>
-    <w:lsdException w:name="toa heading" w:semiHidden="1" w:unhideWhenUsed="1"/>
-    <w:lsdException w:name="List" w:semiHidden="1" w:unhideWhenUsed="1"/>
-    <w:lsdException w:name="List Bullet" w:semiHidden="1" w:unhideWhenUsed="1"/>
-    <w:lsdException w:name="List Number" w:semiHidden="1" w:unhideWhenUsed="1"/>
-    <w:lsdException w:name="List 2" w:semiHidden="1" w:unhideWhenUsed="1"/>
-    <w:lsdException w:name="List 3" w:semiHidden="1" w:unhideWhenUsed="1"/>
-    <w:lsdException w:name="List 4" w:semiHidden="1" w:unhideWhenUsed="1"/>
-    <w:lsdException w:name="List 5" w:semiHidden="1" w:unhideWhenUsed="1"/>
-    <w:lsdException w:name="List Bullet 2" w:semiHidden="1" w:unhideWhenUsed="1"/>
-    <w:lsdException w:name="List Bullet 3" w:semiHidden="1" w:unhideWhenUsed="1"/>
-    <w:lsdException w:name="List Bullet 4" w:semiHidden="1" w:unhideWhenUsed="1"/>
-    <w:lsdException w:name="List Bullet 5" w:semiHidden="1" w:unhideWhenUsed="1"/>
-    <w:lsdException w:name="List Number 2" w:semiHidden="1" w:unhideWhenUsed="1"/>
-    <w:lsdException w:name="List Number 3" w:semiHidden="1" w:unhideWhenUsed="1"/>
-    <w:lsdException w:name="List Number 4" w:semiHidden="1" w:unhideWhenUsed="1"/>
-    <w:lsdException w:name="List Number 5" w:semiHidden="1" w:unhideWhenUsed="1"/>
-    <w:lsdException w:name="Title" w:uiPriority="10" w:qFormat="1"/>
-    <w:lsdException w:name="Closing" w:semiHidden="1" w:unhideWhenUsed="1"/>
-    <w:lsdException w:name="Signature" w:semiHidden="1" w:unhideWhenUsed="1"/>
-    <w:lsdException w:name="Default Paragraph Font" w:semiHidden="1" w:uiPriority="1" w:unhideWhenUsed="1"/>
-    <w:lsdException w:name="Body Text" w:semiHidden="1" w:unhideWhenUsed="1"/>
-    <w:lsdException w:name="Body Text Indent" w:semiHidden="1" w:unhideWhenUsed="1"/>
-    <w:lsdException w:name="List Continue" w:semiHidden="1" w:unhideWhenUsed="1"/>
-    <w:lsdException w:name="List Continue 2" w:semiHidden="1" w:unhideWhenUsed="1"/>
-    <w:lsdException w:name="List Continue 3" w:semiHidden="1" w:unhideWhenUsed="1"/>
-    <w:lsdException w:name="List Continue 4" w:semiHidden="1" w:unhideWhenUsed="1"/>
-    <w:lsdException w:name="List Continue 5" w:semiHidden="1" w:unhideWhenUsed="1"/>
-    <w:lsdException w:name="Message Header" w:semiHidden="1" w:unhideWhenUsed="1"/>
-    <w:lsdException w:name="Subtitle" w:uiPriority="11" w:qFormat="1"/>
-    <w:lsdException w:name="Salutation" w:semiHidden="1" w:unhideWhenUsed="1"/>
-    <w:lsdException w:name="Date" w:semiHidden="1" w:unhideWhenUsed="1"/>
-    <w:lsdException w:name="Body Text First Indent" w:semiHidden="1" w:unhideWhenUsed="1"/>
-    <w:lsdException w:name="Body Text First Indent 2" w:semiHidden="1" w:unhideWhenUsed="1"/>
-    <w:lsdException w:name="Note Heading" w:semiHidden="1" w:unhideWhenUsed="1"/>
-    <w:lsdException w:name="Body Text 2" w:semiHidden="1" w:unhideWhenUsed="1"/>
-    <w:lsdException w:name="Body Text 3" w:semiHidden="1" w:unhideWhenUsed="1"/>
-    <w:lsdException w:name="Body Text Indent 2" w:semiHidden="1" w:unhideWhenUsed="1"/>
-    <w:lsdException w:name="Body Text Indent 3" w:semiHidden="1" w:unhideWhenUsed="1"/>
-    <w:lsdException w:name="Block Text" w:semiHidden="1" w:unhideWhenUsed="1"/>
-    <w:lsdException w:name="Hyperlink" w:semiHidden="1" w:unhideWhenUsed="1"/>
-    <w:lsdException w:name="FollowedHyperlink" w:semiHidden="1" w:unhideWhenUsed="1"/>
-    <w:lsdException w:name="Strong" w:uiPriority="22" w:qFormat="1"/>
-    <w:lsdException w:name="Emphasis" w:uiPriority="20" w:qFormat="1"/>
-    <w:lsdException w:name="Document Map" w:semiHidden="1" w:unhideWhenUsed="1"/>
-    <w:lsdException w:name="Plain Text" w:semiHidden="1" w:unhideWhenUsed="1"/>
-    <w:lsdException w:name="E-mail Signature" w:semiHidden="1" w:unhideWhenUsed="1"/>
-    <w:lsdException w:name="HTML Top of Form" w:semiHidden="1" w:unhideWhenUsed="1"/>
-    <w:lsdException w:name="HTML Bottom of Form" w:semiHidden="1" w:unhideWhenUsed="1"/>
-    <w:lsdException w:name="Normal (Web)" w:semiHidden="1" w:unhideWhenUsed="1"/>
-    <w:lsdException w:name="HTML Acronym" w:semiHidden="1" w:unhideWhenUsed="1"/>
-    <w:lsdException w:name="HTML Address" w:semiHidden="1" w:unhideWhenUsed="1"/>
-    <w:lsdException w:name="HTML Cite" w:semiHidden="1" w:unhideWhenUsed="1"/>
-    <w:lsdException w:name="HTML Code" w:semiHidden="1" w:unhideWhenUsed="1"/>
-    <w:lsdException w:name="HTML Definition" w:semiHidden="1" w:unhideWhenUsed="1"/>
-    <w:lsdException w:name="HTML Keyboard" w:semiHidden="1" w:unhideWhenUsed="1"/>
-    <w:lsdException w:name="HTML Preformatted" w:semiHidden="1" w:unhideWhenUsed="1"/>
-    <w:lsdException w:name="HTML Sample" w:semiHidden="1" w:unhideWhenUsed="1"/>
-    <w:lsdException w:name="HTML Typewriter" w:semiHidden="1" w:unhideWhenUsed="1"/>
-    <w:lsdException w:name="HTML Variable" w:semiHidden="1" w:unhideWhenUsed="1"/>
-    <w:lsdException w:name="Normal Table" w:semiHidden="1" w:unhideWhenUsed="1"/>
-    <w:lsdException w:name="annotation subject" w:semiHidden="1" w:unhideWhenUsed="1"/>
-    <w:lsdException w:name="No List" w:semiHidden="1" w:unhideWhenUsed="1"/>
-    <w:lsdException w:name="Outline List 1" w:semiHidden="1" w:unhideWhenUsed="1"/>
-    <w:lsdException w:name="Outline List 2" w:semiHidden="1" w:unhideWhenUsed="1"/>
-    <w:lsdException w:name="Outline List 3" w:semiHidden="1" w:unhideWhenUsed="1"/>
-    <w:lsdException w:name="Table Simple 1" w:semiHidden="1" w:unhideWhenUsed="1"/>
-    <w:lsdException w:name="Table Simple 2" w:semiHidden="1" w:unhideWhenUsed="1"/>
-    <w:lsdException w:name="Table Simple 3" w:semiHidden="1" w:unhideWhenUsed="1"/>
-    <w:lsdException w:name="Table Classic 1" w:semiHidden="1" w:unhideWhenUsed="1"/>
-    <w:lsdException w:name="Table Classic 2" w:semiHidden="1" w:unhideWhenUsed="1"/>
-    <w:lsdException w:name="Table Classic 3" w:semiHidden="1" w:unhideWhenUsed="1"/>
-    <w:lsdException w:name="Table Classic 4" w:semiHidden="1" w:unhideWhenUsed="1"/>
-    <w:lsdException w:name="Table Colorful 1" w:semiHidden="1" w:unhideWhenUsed="1"/>
-    <w:lsdException w:name="Table Colorful 2" w:semiHidden="1" w:unhideWhenUsed="1"/>
-    <w:lsdException w:name="Table Colorful 3" w:semiHidden="1" w:unhideWhenUsed="1"/>
-    <w:lsdException w:name="Table Columns 1" w:semiHidden="1" w:unhideWhenUsed="1"/>
-    <w:lsdException w:name="Table Columns 2" w:semiHidden="1" w:unhideWhenUsed="1"/>
-    <w:lsdException w:name="Table Columns 3" w:semiHidden="1" w:unhideWhenUsed="1"/>
-    <w:lsdException w:name="Table Columns 4" w:semiHidden="1" w:unhideWhenUsed="1"/>
-    <w:lsdException w:name="Table Columns 5" w:semiHidden="1" w:unhideWhenUsed="1"/>
-    <w:lsdException w:name="Table Grid 1" w:semiHidden="1" w:unhideWhenUsed="1"/>
-    <w:lsdException w:name="Table Grid 2" w:semiHidden="1" w:unhideWhenUsed="1"/>
-    <w:lsdException w:name="Table Grid 3" w:semiHidden="1" w:unhideWhenUsed="1"/>
-    <w:lsdException w:name="Table Grid 4" w:semiHidden="1" w:unhideWhenUsed="1"/>
-    <w:lsdException w:name="Table Grid 5" w:semiHidden="1" w:unhideWhenUsed="1"/>
-    <w:lsdException w:name="Table Grid 6" w:semiHidden="1" w:unhideWhenUsed="1"/>
-    <w:lsdException w:name="Table Grid 7" w:semiHidden="1" w:unhideWhenUsed="1"/>
-    <w:lsdException w:name="Table Grid 8" w:semiHidden="1" w:unhideWhenUsed="1"/>
-    <w:lsdException w:name="Table List 1" w:semiHidden="1" w:unhideWhenUsed="1"/>
-    <w:lsdException w:name="Table List 2" w:semiHidden="1" w:unhideWhenUsed="1"/>
-    <w:lsdException w:name="Table List 3" w:semiHidden="1" w:unhideWhenUsed="1"/>
-    <w:lsdException w:name="Table List 4" w:semiHidden="1" w:unhideWhenUsed="1"/>
-    <w:lsdException w:name="Table List 5" w:semiHidden="1" w:unhideWhenUsed="1"/>
-    <w:lsdException w:name="Table List 6" w:semiHidden="1" w:unhideWhenUsed="1"/>
-    <w:lsdException w:name="Table List 7" w:semiHidden="1" w:unhideWhenUsed="1"/>
-    <w:lsdException w:name="Table List 8" w:semiHidden="1" w:unhideWhenUsed="1"/>
-    <w:lsdException w:name="Table 3D effects 1" w:semiHidden="1" w:unhideWhenUsed="1"/>
-    <w:lsdException w:name="Table 3D effects 2" w:semiHidden="1" w:unhideWhenUsed="1"/>
-    <w:lsdException w:name="Table 3D effects 3" w:semiHidden="1" w:unhideWhenUsed="1"/>
-    <w:lsdException w:name="Table Contemporary" w:semiHidden="1" w:unhideWhenUsed="1"/>
-    <w:lsdException w:name="Table Elegant" w:semiHidden="1" w:unhideWhenUsed="1"/>
-    <w:lsdException w:name="Table Professional" w:semiHidden="1" w:unhideWhenUsed="1"/>
-    <w:lsdException w:name="Table Subtle 1" w:semiHidden="1" w:unhideWhenUsed="1"/>
-    <w:lsdException w:name="Table Subtle 2" w:semiHidden="1" w:unhideWhenUsed="1"/>
-    <w:lsdException w:name="Table Web 1" w:semiHidden="1" w:unhideWhenUsed="1"/>
-    <w:lsdException w:name="Table Web 2" w:semiHidden="1" w:unhideWhenUsed="1"/>
-    <w:lsdException w:name="Table Web 3" w:semiHidden="1" w:unhideWhenUsed="1"/>
-    <w:lsdException w:name="Balloon Text" w:semiHidden="1" w:unhideWhenUsed="1"/>
-    <w:lsdException w:name="Table Grid" w:uiPriority="39"/>
-    <w:lsdException w:name="Table Theme" w:semiHidden="1" w:unhideWhenUsed="1"/>
-    <w:lsdException w:name="Placeholder Text" w:semiHidden="1"/>
-    <w:lsdException w:name="No Spacing" w:uiPriority="1" w:qFormat="1"/>
-    <w:lsdException w:name="Light Shading" w:uiPriority="60"/>
-    <w:lsdException w:name="Light List" w:uiPriority="61"/>
-    <w:lsdException w:name="Light Grid" w:uiPriority="62"/>
-    <w:lsdException w:name="Medium Shading 1" w:uiPriority="63"/>
-    <w:lsdException w:name="Medium Shading 2" w:uiPriority="64"/>
-    <w:lsdException w:name="Medium List 1" w:uiPriority="65"/>
-    <w:lsdException w:name="Medium List 2" w:uiPriority="66"/>
-    <w:lsdException w:name="Medium Grid 1" w:uiPriority="67"/>
-    <w:lsdException w:name="Medium Grid 2" w:uiPriority="68"/>
-    <w:lsdException w:name="Medium Grid 3" w:uiPriority="69"/>
-    <w:lsdException w:name="Dark List" w:uiPriority="70"/>
-    <w:lsdException w:name="Colorful Shading" w:uiPriority="71"/>
-    <w:lsdException w:name="Colorful List" w:uiPriority="72"/>
-    <w:lsdException w:name="Colorful Grid" w:uiPriority="73"/>
-    <w:lsdException w:name="Light Shading Accent 1" w:uiPriority="60"/>
-    <w:lsdException w:name="Light List Accent 1" w:uiPriority="61"/>
-    <w:lsdException w:name="Light Grid Accent 1" w:uiPriority="62"/>
-    <w:lsdException w:name="Medium Shading 1 Accent 1" w:uiPriority="63"/>
-    <w:lsdException w:name="Medium Shading 2 Accent 1" w:uiPriority="64"/>
-    <w:lsdException w:name="Medium List 1 Accent 1" w:uiPriority="65"/>
-    <w:lsdException w:name="Revision" w:semiHidden="1"/>
-    <w:lsdException w:name="List Paragraph" w:uiPriority="34" w:qFormat="1"/>
-    <w:lsdException w:name="Quote" w:uiPriority="29" w:qFormat="1"/>
-    <w:lsdException w:name="Intense Quote" w:uiPriority="30" w:qFormat="1"/>
-    <w:lsdException w:name="Medium List 2 Accent 1" w:uiPriority="66"/>
-    <w:lsdException w:name="Medium Grid 1 Accent 1" w:uiPriority="67"/>
-    <w:lsdException w:name="Medium Grid 2 Accent 1" w:uiPriority="68"/>
-    <w:lsdException w:name="Medium Grid 3 Accent 1" w:uiPriority="69"/>
-    <w:lsdException w:name="Dark List Accent 1" w:uiPriority="70"/>
-    <w:lsdException w:name="Colorful Shading Accent 1" w:uiPriority="71"/>
-    <w:lsdException w:name="Colorful List Accent 1" w:uiPriority="72"/>
-    <w:lsdException w:name="Colorful Grid Accent 1" w:uiPriority="73"/>
-    <w:lsdException w:name="Light Shading Accent 2" w:uiPriority="60"/>
-    <w:lsdException w:name="Light List Accent 2" w:uiPriority="61"/>
-    <w:lsdException w:name="Light Grid Accent 2" w:uiPriority="62"/>
-    <w:lsdException w:name="Medium Shading 1 Accent 2" w:uiPriority="63"/>
-    <w:lsdException w:name="Medium Shading 2 Accent 2" w:uiPriority="64"/>
-    <w:lsdException w:name="Medium List 1 Accent 2" w:uiPriority="65"/>
-    <w:lsdException w:name="Medium List 2 Accent 2" w:uiPriority="66"/>
-    <w:lsdException w:name="Medium Grid 1 Accent 2" w:uiPriority="67"/>
-    <w:lsdException w:name="Medium Grid 2 Accent 2" w:uiPriority="68"/>
-    <w:lsdException w:name="Medium Grid 3 Accent 2" w:uiPriority="69"/>
-    <w:lsdException w:name="Dark List Accent 2" w:uiPriority="70"/>
-    <w:lsdException w:name="Colorful Shading Accent 2" w:uiPriority="71"/>
-    <w:lsdException w:name="Colorful List Accent 2" w:uiPriority="72"/>
-    <w:lsdException w:name="Colorful Grid Accent 2" w:uiPriority="73"/>
-    <w:lsdException w:name="Light Shading Accent 3" w:uiPriority="60"/>
-    <w:lsdException w:name="Light List Accent 3" w:uiPriority="61"/>
-    <w:lsdException w:name="Light Grid Accent 3" w:uiPriority="62"/>
-    <w:lsdException w:name="Medium Shading 1 Accent 3" w:uiPriority="63"/>
-    <w:lsdException w:name="Medium Shading 2 Accent 3" w:uiPriority="64"/>
-    <w:lsdException w:name="Medium List 1 Accent 3" w:uiPriority="65"/>
-    <w:lsdException w:name="Medium List 2 Accent 3" w:uiPriority="66"/>
-    <w:lsdException w:name="Medium Grid 1 Accent 3" w:uiPriority="67"/>
-    <w:lsdException w:name="Medium Grid 2 Accent 3" w:uiPriority="68"/>
-    <w:lsdException w:name="Medium Grid 3 Accent 3" w:uiPriority="69"/>
-    <w:lsdException w:name="Dark List Accent 3" w:uiPriority="70"/>
-    <w:lsdException w:name="Colorful Shading Accent 3" w:uiPriority="71"/>
-    <w:lsdException w:name="Colorful List Accent 3" w:uiPriority="72"/>
-    <w:lsdException w:name="Colorful Grid Accent 3" w:uiPriority="73"/>
-    <w:lsdException w:name="Light Shading Accent 4" w:uiPriority="60"/>
-    <w:lsdException w:name="Light List Accent 4" w:uiPriority="61"/>
-    <w:lsdException w:name="Light Grid Accent 4" w:uiPriority="62"/>
-    <w:lsdException w:name="Medium Shading 1 Accent 4" w:uiPriority="63"/>
-    <w:lsdException w:name="Medium Shading 2 Accent 4" w:uiPriority="64"/>
-    <w:lsdException w:name="Medium List 1 Accent 4" w:uiPriority="65"/>
-    <w:lsdException w:name="Medium List 2 Accent 4" w:uiPriority="66"/>
-    <w:lsdException w:name="Medium Grid 1 Accent 4" w:uiPriority="67"/>
-    <w:lsdException w:name="Medium Grid 2 Accent 4" w:uiPriority="68"/>
-    <w:lsdException w:name="Medium Grid 3 Accent 4" w:uiPriority="69"/>
-    <w:lsdException w:name="Dark List Accent 4" w:uiPriority="70"/>
-    <w:lsdException w:name="Colorful Shading Accent 4" w:uiPriority="71"/>
-    <w:lsdException w:name="Colorful List Accent 4" w:uiPriority="72"/>
-    <w:lsdException w:name="Colorful Grid Accent 4" w:uiPriority="73"/>
-    <w:lsdException w:name="Light Shading Accent 5" w:uiPriority="60"/>
-    <w:lsdException w:name="Light List Accent 5" w:uiPriority="61"/>
-    <w:lsdException w:name="Light Grid Accent 5" w:uiPriority="62"/>
-    <w:lsdException w:name="Medium Shading 1 Accent 5" w:uiPriority="63"/>
-    <w:lsdException w:name="Medium Shading 2 Accent 5" w:uiPriority="64"/>
-    <w:lsdException w:name="Medium List 1 Accent 5" w:uiPriority="65"/>
-    <w:lsdException w:name="Medium List 2 Accent 5" w:uiPriority="66"/>
-    <w:lsdException w:name="Medium Grid 1 Accent 5" w:uiPriority="67"/>
-    <w:lsdException w:name="Medium Grid 2 Accent 5" w:uiPriority="68"/>
-    <w:lsdException w:name="Medium Grid 3 Accent 5" w:uiPriority="69"/>
-    <w:lsdException w:name="Dark List Accent 5" w:uiPriority="70"/>
-    <w:lsdException w:name="Colorful Shading Accent 5" w:uiPriority="71"/>
-    <w:lsdException w:name="Colorful List Accent 5" w:uiPriority="72"/>
-    <w:lsdException w:name="Colorful Grid Accent 5" w:uiPriority="73"/>
-    <w:lsdException w:name="Light Shading Accent 6" w:uiPriority="60"/>
-    <w:lsdException w:name="Light List Accent 6" w:uiPriority="61"/>
-    <w:lsdException w:name="Light Grid Accent 6" w:uiPriority="62"/>
-    <w:lsdException w:name="Medium Shading 1 Accent 6" w:uiPriority="63"/>
-    <w:lsdException w:name="Medium Shading 2 Accent 6" w:uiPriority="64"/>
-    <w:lsdException w:name="Medium List 1 Accent 6" w:uiPriority="65"/>
-    <w:lsdException w:name="Medium List 2 Accent 6" w:uiPriority="66"/>
-    <w:lsdException w:name="Medium Grid 1 Accent 6" w:uiPriority="67"/>
-    <w:lsdException w:name="Medium Grid 2 Accent 6" w:uiPriority="68"/>
-    <w:lsdException w:name="Medium Grid 3 Accent 6" w:uiPriority="69"/>
-    <w:lsdException w:name="Dark List Accent 6" w:uiPriority="70"/>
-    <w:lsdException w:name="Colorful Shading Accent 6" w:uiPriority="71"/>
-    <w:lsdException w:name="Colorful List Accent 6" w:uiPriority="72"/>
-    <w:lsdException w:name="Colorful Grid Accent 6" w:uiPriority="73"/>
-    <w:lsdException w:name="Subtle Emphasis" w:uiPriority="19" w:qFormat="1"/>
-    <w:lsdException w:name="Intense Emphasis" w:uiPriority="21" w:qFormat="1"/>
-    <w:lsdException w:name="Subtle Reference" w:uiPriority="31" w:qFormat="1"/>
-    <w:lsdException w:name="Intense Reference" w:uiPriority="32" w:qFormat="1"/>
-    <w:lsdException w:name="Book Title" w:uiPriority="33" w:qFormat="1"/>
-    <w:lsdException w:name="Bibliography" w:semiHidden="1" w:uiPriority="37" w:unhideWhenUsed="1"/>
-    <w:lsdException w:name="TOC Heading" w:semiHidden="1" w:uiPriority="39" w:unhideWhenUsed="1" w:qFormat="1"/>
-    <w:lsdException w:name="Plain Table 1" w:uiPriority="41"/>
-    <w:lsdException w:name="Plain Table 2" w:uiPriority="42"/>
-    <w:lsdException w:name="Plain Table 3" w:uiPriority="43"/>
-    <w:lsdException w:name="Plain Table 4" w:uiPriority="44"/>
-    <w:lsdException w:name="Plain Table 5" w:uiPriority="45"/>
-    <w:lsdException w:name="Grid Table Light" w:uiPriority="40"/>
-    <w:lsdException w:name="Grid Table 1 Light" w:uiPriority="46"/>
-    <w:lsdException w:name="Grid Table 2" w:uiPriority="47"/>
-    <w:lsdException w:name="Grid Table 3" w:uiPriority="48"/>
-    <w:lsdException w:name="Grid Table 4" w:uiPriority="49"/>
-    <w:lsdException w:name="Grid Table 5 Dark" w:uiPriority="50"/>
-    <w:lsdException w:name="Grid Table 6 Colorful" w:uiPriority="51"/>
-    <w:lsdException w:name="Grid Table 7 Colorful" w:uiPriority="52"/>
-    <w:lsdException w:name="Grid Table 1 Light Accent 1" w:uiPriority="46"/>
-    <w:lsdException w:name="Grid Table 2 Accent 1" w:uiPriority="47"/>
-    <w:lsdException w:name="Grid Table 3 Accent 1" w:uiPriority="48"/>
-    <w:lsdException w:name="Grid Table 4 Accent 1" w:uiPriority="49"/>
-    <w:lsdException w:name="Grid Table 5 Dark Accent 1" w:uiPriority="50"/>
-    <w:lsdException w:name="Grid Table 6 Colorful Accent 1" w:uiPriority="51"/>
-    <w:lsdException w:name="Grid Table 7 Colorful Accent 1" w:uiPriority="52"/>
-    <w:lsdException w:name="Grid Table 1 Light Accent 2" w:uiPriority="46"/>
-    <w:lsdException w:name="Grid Table 2 Accent 2" w:uiPriority="47"/>
-    <w:lsdException w:name="Grid Table 3 Accent 2" w:uiPriority="48"/>
-    <w:lsdException w:name="Grid Table 4 Accent 2" w:uiPriority="49"/>
-    <w:lsdException w:name="Grid Table 5 Dark Accent 2" w:uiPriority="50"/>
-    <w:lsdException w:name="Grid Table 6 Colorful Accent 2" w:uiPriority="51"/>
-    <w:lsdException w:name="Grid Table 7 Colorful Accent 2" w:uiPriority="52"/>
-    <w:lsdException w:name="Grid Table 1 Light Accent 3" w:uiPriority="46"/>
-    <w:lsdException w:name="Grid Table 2 Accent 3" w:uiPriority="47"/>
-    <w:lsdException w:name="Grid Table 3 Accent 3" w:uiPriority="48"/>
-    <w:lsdException w:name="Grid Table 4 Accent 3" w:uiPriority="49"/>
-    <w:lsdException w:name="Grid Table 5 Dark Accent 3" w:uiPriority="50"/>
-    <w:lsdException w:name="Grid Table 6 Colorful Accent 3" w:uiPriority="51"/>
-    <w:lsdException w:name="Grid Table 7 Colorful Accent 3" w:uiPriority="52"/>
-    <w:lsdException w:name="Grid Table 1 Light Accent 4" w:uiPriority="46"/>
-    <w:lsdException w:name="Grid Table 2 Accent 4" w:uiPriority="47"/>
-    <w:lsdException w:name="Grid Table 3 Accent 4" w:uiPriority="48"/>
-    <w:lsdException w:name="Grid Table 4 Accent 4" w:uiPriority="49"/>
-    <w:lsdException w:name="Grid Table 5 Dark Accent 4" w:uiPriority="50"/>
-    <w:lsdException w:name="Grid Table 6 Colorful Accent 4" w:uiPriority="51"/>
-    <w:lsdException w:name="Grid Table 7 Colorful Accent 4" w:uiPriority="52"/>
-    <w:lsdException w:name="Grid Table 1 Light Accent 5" w:uiPriority="46"/>
-    <w:lsdException w:name="Grid Table 2 Accent 5" w:uiPriority="47"/>
-    <w:lsdException w:name="Grid Table 3 Accent 5" w:uiPriority="48"/>
-    <w:lsdException w:name="Grid Table 4 Accent 5" w:uiPriority="49"/>
-    <w:lsdException w:name="Grid Table 5 Dark Accent 5" w:uiPriority="50"/>
-    <w:lsdException w:name="Grid Table 6 Colorful Accent 5" w:uiPriority="51"/>
-    <w:lsdException w:name="Grid Table 7 Colorful Accent 5" w:uiPriority="52"/>
-    <w:lsdException w:name="Grid Table 1 Light Accent 6" w:uiPriority="46"/>
-    <w:lsdException w:name="Grid Table 2 Accent 6" w:uiPriority="47"/>
-    <w:lsdException w:name="Grid Table 3 Accent 6" w:uiPriority="48"/>
-    <w:lsdException w:name="Grid Table 4 Accent 6" w:uiPriority="49"/>
-    <w:lsdException w:name="Grid Table 5 Dark Accent 6" w:uiPriority="50"/>
-    <w:lsdException w:name="Grid Table 6 Colorful Accent 6" w:uiPriority="51"/>
-    <w:lsdException w:name="Grid Table 7 Colorful Accent 6" w:uiPriority="52"/>
-    <w:lsdException w:name="List Table 1 Light" w:uiPriority="46"/>
-    <w:lsdException w:name="List Table 2" w:uiPriority="47"/>
-    <w:lsdException w:name="List Table 3" w:uiPriority="48"/>
-    <w:lsdException w:name="List Table 4" w:uiPriority="49"/>
-    <w:lsdException w:name="List Table 5 Dark" w:uiPriority="50"/>
-    <w:lsdException w:name="List Table 6 Colorful" w:uiPriority="51"/>
-    <w:lsdException w:name="List Table 7 Colorful" w:uiPriority="52"/>
-    <w:lsdException w:name="List Table 1 Light Accent 1" w:uiPriority="46"/>
-    <w:lsdException w:name="List Table 2 Accent 1" w:uiPriority="47"/>
-    <w:lsdException w:name="List Table 3 Accent 1" w:uiPriority="48"/>
-    <w:lsdException w:name="List Table 4 Accent 1" w:uiPriority="49"/>
-    <w:lsdException w:name="List Table 5 Dark Accent 1" w:uiPriority="50"/>
-    <w:lsdException w:name="List Table 6 Colorful Accent 1" w:uiPriority="51"/>
-    <w:lsdException w:name="List Table 7 Colorful Accent 1" w:uiPriority="52"/>
-    <w:lsdException w:name="List Table 1 Light Accent 2" w:uiPriority="46"/>
-    <w:lsdException w:name="List Table 2 Accent 2" w:uiPriority="47"/>
-    <w:lsdException w:name="List Table 3 Accent 2" w:uiPriority="48"/>
-    <w:lsdException w:name="List Table 4 Accent 2" w:uiPriority="49"/>
-    <w:lsdException w:name="List Table 5 Dark Accent 2" w:uiPriority="50"/>
-    <w:lsdException w:name="List Table 6 Colorful Accent 2" w:uiPriority="51"/>
-    <w:lsdException w:name="List Table 7 Colorful Accent 2" w:uiPriority="52"/>
-    <w:lsdException w:name="List Table 1 Light Accent 3" w:uiPriority="46"/>
-    <w:lsdException w:name="List Table 2 Accent 3" w:uiPriority="47"/>
-    <w:lsdException w:name="List Table 3 Accent 3" w:uiPriority="48"/>
-    <w:lsdException w:name="List Table 4 Accent 3" w:uiPriority="49"/>
-    <w:lsdException w:name="List Table 5 Dark Accent 3" w:uiPriority="50"/>
-    <w:lsdException w:name="List Table 6 Colorful Accent 3" w:uiPriority="51"/>
-    <w:lsdException w:name="List Table 7 Colorful Accent 3" w:uiPriority="52"/>
-    <w:lsdException w:name="List Table 1 Light Accent 4" w:uiPriority="46"/>
-    <w:lsdException w:name="List Table 2 Accent 4" w:uiPriority="47"/>
-    <w:lsdException w:name="List Table 3 Accent 4" w:uiPriority="48"/>
-    <w:lsdException w:name="List Table 4 Accent 4" w:uiPriority="49"/>
-    <w:lsdException w:name="List Table 5 Dark Accent 4" w:uiPriority="50"/>
-    <w:lsdException w:name="List Table 6 Colorful Accent 4" w:uiPriority="51"/>
-    <w:lsdException w:name="List Table 7 Colorful Accent 4" w:uiPriority="52"/>
-    <w:lsdException w:name="List Table 1 Light Accent 5" w:uiPriority="46"/>
-    <w:lsdException w:name="List Table 2 Accent 5" w:uiPriority="47"/>
-    <w:lsdException w:name="List Table 3 Accent 5" w:uiPriority="48"/>
-    <w:lsdException w:name="List Table 4 Accent 5" w:uiPriority="49"/>
-    <w:lsdException w:name="List Table 5 Dark Accent 5" w:uiPriority="50"/>
-    <w:lsdException w:name="List Table 6 Colorful Accent 5" w:uiPriority="51"/>
-    <w:lsdException w:name="List Table 7 Colorful Accent 5" w:uiPriority="52"/>
-    <w:lsdException w:name="List Table 1 Light Accent 6" w:uiPriority="46"/>
-    <w:lsdException w:name="List Table 2 Accent 6" w:uiPriority="47"/>
-    <w:lsdException w:name="List Table 3 Accent 6" w:uiPriority="48"/>
-    <w:lsdException w:name="List Table 4 Accent 6" w:uiPriority="49"/>
-    <w:lsdException w:name="List Table 5 Dark Accent 6" w:uiPriority="50"/>
-    <w:lsdException w:name="List Table 6 Colorful Accent 6" w:uiPriority="51"/>
-    <w:lsdException w:name="List Table 7 Colorful Accent 6" w:uiPriority="52"/>
+  <w:latentStyles w:defLockedState="0" w:defUIPriority="99" w:defSemiHidden="1" w:defUnhideWhenUsed="1" w:defQFormat="0" w:count="276">
+    <w:lsdException w:name="Normal" w:semiHidden="0" w:uiPriority="0" w:unhideWhenUsed="0" w:qFormat="1"/>
+    <w:lsdException w:name="heading 1" w:semiHidden="0" w:uiPriority="9" w:unhideWhenUsed="0" w:qFormat="1"/>
+    <w:lsdException w:name="heading 2" w:uiPriority="9" w:qFormat="1"/>
+    <w:lsdException w:name="heading 3" w:uiPriority="9" w:qFormat="1"/>
+    <w:lsdException w:name="heading 4" w:uiPriority="9" w:qFormat="1"/>
+    <w:lsdException w:name="heading 5" w:uiPriority="9" w:qFormat="1"/>
+    <w:lsdException w:name="heading 6" w:uiPriority="9" w:qFormat="1"/>
+    <w:lsdException w:name="heading 7" w:uiPriority="9" w:qFormat="1"/>
+    <w:lsdException w:name="heading 8" w:uiPriority="9" w:qFormat="1"/>
+    <w:lsdException w:name="heading 9" w:uiPriority="9" w:qFormat="1"/>
+    <w:lsdException w:name="toc 1" w:uiPriority="39"/>
+    <w:lsdException w:name="toc 2" w:uiPriority="39"/>
+    <w:lsdException w:name="toc 3" w:uiPriority="39"/>
+    <w:lsdException w:name="toc 4" w:uiPriority="39"/>
+    <w:lsdException w:name="toc 5" w:uiPriority="39"/>
+    <w:lsdException w:name="toc 6" w:uiPriority="39"/>
+    <w:lsdException w:name="toc 7" w:uiPriority="39"/>
+    <w:lsdException w:name="toc 8" w:uiPriority="39"/>
+    <w:lsdException w:name="toc 9" w:uiPriority="39"/>
+    <w:lsdException w:name="caption" w:uiPriority="35" w:qFormat="1"/>
+    <w:lsdException w:name="Title" w:semiHidden="0" w:uiPriority="10" w:unhideWhenUsed="0" w:qFormat="1"/>
+    <w:lsdException w:name="Default Paragraph Font" w:uiPriority="1"/>
+    <w:lsdException w:name="Subtitle" w:semiHidden="0" w:uiPriority="11" w:unhideWhenUsed="0" w:qFormat="1"/>
+    <w:lsdException w:name="Strong" w:semiHidden="0" w:uiPriority="22" w:unhideWhenUsed="0" w:qFormat="1"/>
+    <w:lsdException w:name="Emphasis" w:semiHidden="0" w:uiPriority="20" w:unhideWhenUsed="0" w:qFormat="1"/>
+    <w:lsdException w:name="Table Grid" w:semiHidden="0" w:uiPriority="39" w:unhideWhenUsed="0"/>
+    <w:lsdException w:name="Note Level 1" w:semiHidden="0" w:unhideWhenUsed="0"/>
+    <w:lsdException w:name="Note Level 2" w:semiHidden="0" w:unhideWhenUsed="0"/>
+    <w:lsdException w:name="Note Level 3" w:semiHidden="0" w:unhideWhenUsed="0"/>
+    <w:lsdException w:name="Note Level 4" w:semiHidden="0" w:unhideWhenUsed="0"/>
+    <w:lsdException w:name="Note Level 5" w:semiHidden="0" w:unhideWhenUsed="0"/>
+    <w:lsdException w:name="Note Level 6" w:semiHidden="0" w:unhideWhenUsed="0"/>
+    <w:lsdException w:name="Note Level 7" w:semiHidden="0" w:unhideWhenUsed="0"/>
+    <w:lsdException w:name="Note Level 8" w:semiHidden="0" w:unhideWhenUsed="0"/>
+    <w:lsdException w:name="Note Level 9" w:semiHidden="0" w:unhideWhenUsed="0"/>
+    <w:lsdException w:name="Placeholder Text" w:unhideWhenUsed="0"/>
+    <w:lsdException w:name="No Spacing" w:semiHidden="0" w:uiPriority="1" w:unhideWhenUsed="0" w:qFormat="1"/>
+    <w:lsdException w:name="Light Shading" w:semiHidden="0" w:uiPriority="60" w:unhideWhenUsed="0"/>
+    <w:lsdException w:name="Light List" w:semiHidden="0" w:uiPriority="61" w:unhideWhenUsed="0"/>
+    <w:lsdException w:name="Light Grid" w:semiHidden="0" w:uiPriority="62" w:unhideWhenUsed="0"/>
+    <w:lsdException w:name="Medium Shading 1" w:semiHidden="0" w:uiPriority="63" w:unhideWhenUsed="0"/>
+    <w:lsdException w:name="Medium Shading 2" w:semiHidden="0" w:uiPriority="64" w:unhideWhenUsed="0"/>
+    <w:lsdException w:name="Medium List 1" w:semiHidden="0" w:uiPriority="65" w:unhideWhenUsed="0"/>
+    <w:lsdException w:name="Medium List 2" w:semiHidden="0" w:uiPriority="66" w:unhideWhenUsed="0"/>
+    <w:lsdException w:name="Medium Grid 1" w:semiHidden="0" w:uiPriority="67" w:unhideWhenUsed="0"/>
+    <w:lsdException w:name="Medium Grid 2" w:semiHidden="0" w:uiPriority="68" w:unhideWhenUsed="0"/>
+    <w:lsdException w:name="Medium Grid 3" w:semiHidden="0" w:uiPriority="69" w:unhideWhenUsed="0"/>
+    <w:lsdException w:name="Dark List" w:semiHidden="0" w:uiPriority="70" w:unhideWhenUsed="0"/>
+    <w:lsdException w:name="Colorful Shading" w:semiHidden="0" w:uiPriority="71" w:unhideWhenUsed="0"/>
+    <w:lsdException w:name="Colorful List" w:semiHidden="0" w:uiPriority="72" w:unhideWhenUsed="0"/>
+    <w:lsdException w:name="Colorful Grid" w:semiHidden="0" w:uiPriority="73" w:unhideWhenUsed="0"/>
+    <w:lsdException w:name="Light Shading Accent 1" w:semiHidden="0" w:uiPriority="60" w:unhideWhenUsed="0"/>
+    <w:lsdException w:name="Light List Accent 1" w:semiHidden="0" w:uiPriority="61" w:unhideWhenUsed="0"/>
+    <w:lsdException w:name="Light Grid Accent 1" w:semiHidden="0" w:uiPriority="62" w:unhideWhenUsed="0"/>
+    <w:lsdException w:name="Medium Shading 1 Accent 1" w:semiHidden="0" w:uiPriority="63" w:unhideWhenUsed="0"/>
+    <w:lsdException w:name="Medium Shading 2 Accent 1" w:semiHidden="0" w:uiPriority="64" w:unhideWhenUsed="0"/>
+    <w:lsdException w:name="Medium List 1 Accent 1" w:semiHidden="0" w:uiPriority="65" w:unhideWhenUsed="0"/>
+    <w:lsdException w:name="Revision" w:unhideWhenUsed="0"/>
+    <w:lsdException w:name="List Paragraph" w:semiHidden="0" w:uiPriority="34" w:unhideWhenUsed="0" w:qFormat="1"/>
+    <w:lsdException w:name="Quote" w:semiHidden="0" w:uiPriority="29" w:unhideWhenUsed="0" w:qFormat="1"/>
+    <w:lsdException w:name="Intense Quote" w:semiHidden="0" w:uiPriority="30" w:unhideWhenUsed="0" w:qFormat="1"/>
+    <w:lsdException w:name="Medium List 2 Accent 1" w:semiHidden="0" w:uiPriority="66" w:unhideWhenUsed="0"/>
+    <w:lsdException w:name="Medium Grid 1 Accent 1" w:semiHidden="0" w:uiPriority="67" w:unhideWhenUsed="0"/>
+    <w:lsdException w:name="Medium Grid 2 Accent 1" w:semiHidden="0" w:uiPriority="68" w:unhideWhenUsed="0"/>
+    <w:lsdException w:name="Medium Grid 3 Accent 1" w:semiHidden="0" w:uiPriority="69" w:unhideWhenUsed="0"/>
+    <w:lsdException w:name="Dark List Accent 1" w:semiHidden="0" w:uiPriority="70" w:unhideWhenUsed="0"/>
+    <w:lsdException w:name="Colorful Shading Accent 1" w:semiHidden="0" w:uiPriority="71" w:unhideWhenUsed="0"/>
+    <w:lsdException w:name="Colorful List Accent 1" w:semiHidden="0" w:uiPriority="72" w:unhideWhenUsed="0"/>
+    <w:lsdException w:name="Colorful Grid Accent 1" w:semiHidden="0" w:uiPriority="73" w:unhideWhenUsed="0"/>
+    <w:lsdException w:name="Light Shading Accent 2" w:semiHidden="0" w:uiPriority="60" w:unhideWhenUsed="0"/>
+    <w:lsdException w:name="Light List Accent 2" w:semiHidden="0" w:uiPriority="61" w:unhideWhenUsed="0"/>
+    <w:lsdException w:name="Light Grid Accent 2" w:semiHidden="0" w:uiPriority="62" w:unhideWhenUsed="0"/>
+    <w:lsdException w:name="Medium Shading 1 Accent 2" w:semiHidden="0" w:uiPriority="63" w:unhideWhenUsed="0"/>
+    <w:lsdException w:name="Medium Shading 2 Accent 2" w:semiHidden="0" w:uiPriority="64" w:unhideWhenUsed="0"/>
+    <w:lsdException w:name="Medium List 1 Accent 2" w:semiHidden="0" w:uiPriority="65" w:unhideWhenUsed="0"/>
+    <w:lsdException w:name="Medium List 2 Accent 2" w:semiHidden="0" w:uiPriority="66" w:unhideWhenUsed="0"/>
+    <w:lsdException w:name="Medium Grid 1 Accent 2" w:semiHidden="0" w:uiPriority="67" w:unhideWhenUsed="0"/>
+    <w:lsdException w:name="Medium Grid 2 Accent 2" w:semiHidden="0" w:uiPriority="68" w:unhideWhenUsed="0"/>
+    <w:lsdException w:name="Medium Grid 3 Accent 2" w:semiHidden="0" w:uiPriority="69" w:unhideWhenUsed="0"/>
+    <w:lsdException w:name="Dark List Accent 2" w:semiHidden="0" w:uiPriority="70" w:unhideWhenUsed="0"/>
+    <w:lsdException w:name="Colorful Shading Accent 2" w:semiHidden="0" w:uiPriority="71" w:unhideWhenUsed="0"/>
+    <w:lsdException w:name="Colorful List Accent 2" w:semiHidden="0" w:uiPriority="72" w:unhideWhenUsed="0"/>
+    <w:lsdException w:name="Colorful Grid Accent 2" w:semiHidden="0" w:uiPriority="73" w:unhideWhenUsed="0"/>
+    <w:lsdException w:name="Light Shading Accent 3" w:semiHidden="0" w:uiPriority="60" w:unhideWhenUsed="0"/>
+    <w:lsdException w:name="Light List Accent 3" w:semiHidden="0" w:uiPriority="61" w:unhideWhenUsed="0"/>
+    <w:lsdException w:name="Light Grid Accent 3" w:semiHidden="0" w:uiPriority="62" w:unhideWhenUsed="0"/>
+    <w:lsdException w:name="Medium Shading 1 Accent 3" w:semiHidden="0" w:uiPriority="63" w:unhideWhenUsed="0"/>
+    <w:lsdException w:name="Medium Shading 2 Accent 3" w:semiHidden="0" w:uiPriority="64" w:unhideWhenUsed="0"/>
+    <w:lsdException w:name="Medium List 1 Accent 3" w:semiHidden="0" w:uiPriority="65" w:unhideWhenUsed="0"/>
+    <w:lsdException w:name="Medium List 2 Accent 3" w:semiHidden="0" w:uiPriority="66" w:unhideWhenUsed="0"/>
+    <w:lsdException w:name="Medium Grid 1 Accent 3" w:semiHidden="0" w:uiPriority="67" w:unhideWhenUsed="0"/>
+    <w:lsdException w:name="Medium Grid 2 Accent 3" w:semiHidden="0" w:uiPriority="68" w:unhideWhenUsed="0"/>
+    <w:lsdException w:name="Medium Grid 3 Accent 3" w:semiHidden="0" w:uiPriority="69" w:unhideWhenUsed="0"/>
+    <w:lsdException w:name="Dark List Accent 3" w:semiHidden="0" w:uiPriority="70" w:unhideWhenUsed="0"/>
+    <w:lsdException w:name="Colorful Shading Accent 3" w:semiHidden="0" w:uiPriority="71" w:unhideWhenUsed="0"/>
+    <w:lsdException w:name="Colorful List Accent 3" w:semiHidden="0" w:uiPriority="72" w:unhideWhenUsed="0"/>
+    <w:lsdException w:name="Colorful Grid Accent 3" w:semiHidden="0" w:uiPriority="73" w:unhideWhenUsed="0"/>
+    <w:lsdException w:name="Light Shading Accent 4" w:semiHidden="0" w:uiPriority="60" w:unhideWhenUsed="0"/>
+    <w:lsdException w:name="Light List Accent 4" w:semiHidden="0" w:uiPriority="61" w:unhideWhenUsed="0"/>
+    <w:lsdException w:name="Light Grid Accent 4" w:semiHidden="0" w:uiPriority="62" w:unhideWhenUsed="0"/>
+    <w:lsdException w:name="Medium Shading 1 Accent 4" w:semiHidden="0" w:uiPriority="63" w:unhideWhenUsed="0"/>
+    <w:lsdException w:name="Medium Shading 2 Accent 4" w:semiHidden="0" w:uiPriority="64" w:unhideWhenUsed="0"/>
+    <w:lsdException w:name="Medium List 1 Accent 4" w:semiHidden="0" w:uiPriority="65" w:unhideWhenUsed="0"/>
+    <w:lsdException w:name="Medium List 2 Accent 4" w:semiHidden="0" w:uiPriority="66" w:unhideWhenUsed="0"/>
+    <w:lsdException w:name="Medium Grid 1 Accent 4" w:semiHidden="0" w:uiPriority="67" w:unhideWhenUsed="0"/>
+    <w:lsdException w:name="Medium Grid 2 Accent 4" w:semiHidden="0" w:uiPriority="68" w:unhideWhenUsed="0"/>
+    <w:lsdException w:name="Medium Grid 3 Accent 4" w:semiHidden="0" w:uiPriority="69" w:unhideWhenUsed="0"/>
+    <w:lsdException w:name="Dark List Accent 4" w:semiHidden="0" w:uiPriority="70" w:unhideWhenUsed="0"/>
+    <w:lsdException w:name="Colorful Shading Accent 4" w:semiHidden="0" w:uiPriority="71" w:unhideWhenUsed="0"/>
+    <w:lsdException w:name="Colorful List Accent 4" w:semiHidden="0" w:uiPriority="72" w:unhideWhenUsed="0"/>
+    <w:lsdException w:name="Colorful Grid Accent 4" w:semiHidden="0" w:uiPriority="73" w:unhideWhenUsed="0"/>
+    <w:lsdException w:name="Light Shading Accent 5" w:semiHidden="0" w:uiPriority="60" w:unhideWhenUsed="0"/>
+    <w:lsdException w:name="Light List Accent 5" w:semiHidden="0" w:uiPriority="61" w:unhideWhenUsed="0"/>
+    <w:lsdException w:name="Light Grid Accent 5" w:semiHidden="0" w:uiPriority="62" w:unhideWhenUsed="0"/>
+    <w:lsdException w:name="Medium Shading 1 Accent 5" w:semiHidden="0" w:uiPriority="63" w:unhideWhenUsed="0"/>
+    <w:lsdException w:name="Medium Shading 2 Accent 5" w:semiHidden="0" w:uiPriority="64" w:unhideWhenUsed="0"/>
+    <w:lsdException w:name="Medium List 1 Accent 5" w:semiHidden="0" w:uiPriority="65" w:unhideWhenUsed="0"/>
+    <w:lsdException w:name="Medium List 2 Accent 5" w:semiHidden="0" w:uiPriority="66" w:unhideWhenUsed="0"/>
+    <w:lsdException w:name="Medium Grid 1 Accent 5" w:semiHidden="0" w:uiPriority="67" w:unhideWhenUsed="0"/>
+    <w:lsdException w:name="Medium Grid 2 Accent 5" w:semiHidden="0" w:uiPriority="68" w:unhideWhenUsed="0"/>
+    <w:lsdException w:name="Medium Grid 3 Accent 5" w:semiHidden="0" w:uiPriority="69" w:unhideWhenUsed="0"/>
+    <w:lsdException w:name="Dark List Accent 5" w:semiHidden="0" w:uiPriority="70" w:unhideWhenUsed="0"/>
+    <w:lsdException w:name="Colorful Shading Accent 5" w:semiHidden="0" w:uiPriority="71" w:unhideWhenUsed="0"/>
+    <w:lsdException w:name="Colorful List Accent 5" w:semiHidden="0" w:uiPriority="72" w:unhideWhenUsed="0"/>
+    <w:lsdException w:name="Colorful Grid Accent 5" w:semiHidden="0" w:uiPriority="73" w:unhideWhenUsed="0"/>
+    <w:lsdException w:name="Light Shading Accent 6" w:semiHidden="0" w:uiPriority="60" w:unhideWhenUsed="0"/>
+    <w:lsdException w:name="Light List Accent 6" w:semiHidden="0" w:uiPriority="61" w:unhideWhenUsed="0"/>
+    <w:lsdException w:name="Light Grid Accent 6" w:semiHidden="0" w:uiPriority="62" w:unhideWhenUsed="0"/>
+    <w:lsdException w:name="Medium Shading 1 Accent 6" w:semiHidden="0" w:uiPriority="63" w:unhideWhenUsed="0"/>
+    <w:lsdException w:name="Medium Shading 2 Accent 6" w:semiHidden="0" w:uiPriority="64" w:unhideWhenUsed="0"/>
+    <w:lsdException w:name="Medium List 1 Accent 6" w:semiHidden="0" w:uiPriority="65" w:unhideWhenUsed="0"/>
+    <w:lsdException w:name="Medium List 2 Accent 6" w:semiHidden="0" w:uiPriority="66" w:unhideWhenUsed="0"/>
+    <w:lsdException w:name="Medium Grid 1 Accent 6" w:semiHidden="0" w:uiPriority="67" w:unhideWhenUsed="0"/>
+    <w:lsdException w:name="Medium Grid 2 Accent 6" w:semiHidden="0" w:uiPriority="68" w:unhideWhenUsed="0"/>
+    <w:lsdException w:name="Medium Grid 3 Accent 6" w:semiHidden="0" w:uiPriority="69" w:unhideWhenUsed="0"/>
+    <w:lsdException w:name="Dark List Accent 6" w:semiHidden="0" w:uiPriority="70" w:unhideWhenUsed="0"/>
+    <w:lsdException w:name="Colorful Shading Accent 6" w:semiHidden="0" w:uiPriority="71" w:unhideWhenUsed="0"/>
+    <w:lsdException w:name="Colorful List Accent 6" w:semiHidden="0" w:uiPriority="72" w:unhideWhenUsed="0"/>
+    <w:lsdException w:name="Colorful Grid Accent 6" w:semiHidden="0" w:uiPriority="73" w:unhideWhenUsed="0"/>
+    <w:lsdException w:name="Subtle Emphasis" w:semiHidden="0" w:uiPriority="19" w:unhideWhenUsed="0" w:qFormat="1"/>
+    <w:lsdException w:name="Intense Emphasis" w:semiHidden="0" w:uiPriority="21" w:unhideWhenUsed="0" w:qFormat="1"/>
+    <w:lsdException w:name="Subtle Reference" w:semiHidden="0" w:uiPriority="31" w:unhideWhenUsed="0" w:qFormat="1"/>
+    <w:lsdException w:name="Intense Reference" w:semiHidden="0" w:uiPriority="32" w:unhideWhenUsed="0" w:qFormat="1"/>
+    <w:lsdException w:name="Book Title" w:semiHidden="0" w:uiPriority="33" w:unhideWhenUsed="0" w:qFormat="1"/>
+    <w:lsdException w:name="Bibliography" w:uiPriority="37"/>
+    <w:lsdException w:name="TOC Heading" w:uiPriority="39" w:qFormat="1"/>
+  </w:latentStyles>
+  <w:style w:type="paragraph" w:default="1" w:styleId="Normal">
+    <w:name w:val="Normal"/>
+    <w:qFormat/>
+    <w:rsid w:val="009975EE"/>
+  </w:style>
+  <w:style w:type="character" w:default="1" w:styleId="DefaultParagraphFont">
+    <w:name w:val="Default Paragraph Font"/>
+    <w:uiPriority w:val="1"/>
+    <w:semiHidden/>
+    <w:unhideWhenUsed/>
+  </w:style>
+  <w:style w:type="table" w:default="1" w:styleId="TableNormal">
+    <w:name w:val="Normal Table"/>
+    <w:uiPriority w:val="99"/>
+    <w:semiHidden/>
+    <w:unhideWhenUsed/>
+    <w:tblPr>
+      <w:tblInd w:w="0" w:type="dxa"/>
+      <w:tblCellMar>
+        <w:top w:w="0" w:type="dxa"/>
+        <w:left w:w="108" w:type="dxa"/>
+        <w:bottom w:w="0" w:type="dxa"/>
+        <w:right w:w="108" w:type="dxa"/>
+      </w:tblCellMar>
+    </w:tblPr>
+  </w:style>
+  <w:style w:type="numbering" w:default="1" w:styleId="NoList">
+    <w:name w:val="No List"/>
+    <w:uiPriority w:val="99"/>
+    <w:semiHidden/>
+    <w:unhideWhenUsed/>
+  </w:style>
+  <w:style w:type="table" w:styleId="TableGrid">
+    <w:name w:val="Table Grid"/>
+    <w:basedOn w:val="TableNormal"/>
+    <w:uiPriority w:val="39"/>
+    <w:rsid w:val="009975EE"/>
+    <w:pPr>
+      <w:spacing w:after="0" w:line="240" w:lineRule="auto"/>
+    </w:pPr>
+    <w:tblPr>
+      <w:tblInd w:w="0" w:type="dxa"/>
+      <w:tblBorders>
+        <w:top w:val="single" w:sz="4" w:space="0" w:color="auto"/>
+        <w:left w:val="single" w:sz="4" w:space="0" w:color="auto"/>
+        <w:bottom w:val="single" w:sz="4" w:space="0" w:color="auto"/>
+        <w:right w:val="single" w:sz="4" w:space="0" w:color="auto"/>
+        <w:insideH w:val="single" w:sz="4" w:space="0" w:color="auto"/>
+        <w:insideV w:val="single" w:sz="4" w:space="0" w:color="auto"/>
+      </w:tblBorders>
+      <w:tblCellMar>
+        <w:top w:w="0" w:type="dxa"/>
+        <w:left w:w="108" w:type="dxa"/>
+        <w:bottom w:w="0" w:type="dxa"/>
+        <w:right w:w="108" w:type="dxa"/>
+      </w:tblCellMar>
+    </w:tblPr>
+  </w:style>
+</w:styles>
+</file>
+
+<file path=word/stylesWithEffects.xml><?xml version="1.0" encoding="utf-8"?>
+<w:styles xmlns:wpc="http://schemas.microsoft.com/office/word/2010/wordprocessingCanvas" xmlns:mo="http://schemas.microsoft.com/office/mac/office/2008/main" xmlns:mc="http://schemas.openxmlformats.org/markup-compatibility/2006" xmlns:mv="urn:schemas-microsoft-com:mac:vml" xmlns:o="urn:schemas-microsoft-com:office:office" xmlns:r="http://schemas.openxmlformats.org/officeDocument/2006/relationships" xmlns:m="http://schemas.openxmlformats.org/officeDocument/2006/math" xmlns:v="urn:schemas-microsoft-com:vml" xmlns:wp14="http://schemas.microsoft.com/office/word/2010/wordprocessingDrawing" xmlns:wp="http://schemas.openxmlformats.org/drawingml/2006/wordprocessingDrawing" xmlns:w10="urn:schemas-microsoft-com:office:word" xmlns:w="http://schemas.openxmlformats.org/wordprocessingml/2006/main" xmlns:w14="http://schemas.microsoft.com/office/word/2010/wordml" xmlns:wpg="http://schemas.microsoft.com/office/word/2010/wordprocessingGroup" xmlns:wpi="http://schemas.microsoft.com/office/word/2010/wordprocessingInk" xmlns:wne="http://schemas.microsoft.com/office/word/2006/wordml" xmlns:wps="http://schemas.microsoft.com/office/word/2010/wordprocessingShape" mc:Ignorable="w14 wp14">
+  <w:docDefaults>
+    <w:rPrDefault>
+      <w:rPr>
+        <w:rFonts w:asciiTheme="minorHAnsi" w:eastAsiaTheme="minorHAnsi" w:hAnsiTheme="minorHAnsi" w:cstheme="minorBidi"/>
+        <w:sz w:val="22"/>
+        <w:szCs w:val="22"/>
+        <w:lang w:val="en-US" w:eastAsia="en-US" w:bidi="ar-SA"/>
+      </w:rPr>
+    </w:rPrDefault>
+    <w:pPrDefault>
+      <w:pPr>
+        <w:spacing w:after="160" w:line="259" w:lineRule="auto"/>
+      </w:pPr>
+    </w:pPrDefault>
+  </w:docDefaults>
+  <w:latentStyles w:defLockedState="0" w:defUIPriority="99" w:defSemiHidden="1" w:defUnhideWhenUsed="1" w:defQFormat="0" w:count="276">
+    <w:lsdException w:name="Normal" w:semiHidden="0" w:uiPriority="0" w:unhideWhenUsed="0" w:qFormat="1"/>
+    <w:lsdException w:name="heading 1" w:semiHidden="0" w:uiPriority="9" w:unhideWhenUsed="0" w:qFormat="1"/>
+    <w:lsdException w:name="heading 2" w:uiPriority="9" w:qFormat="1"/>
+    <w:lsdException w:name="heading 3" w:uiPriority="9" w:qFormat="1"/>
+    <w:lsdException w:name="heading 4" w:uiPriority="9" w:qFormat="1"/>
+    <w:lsdException w:name="heading 5" w:uiPriority="9" w:qFormat="1"/>
+    <w:lsdException w:name="heading 6" w:uiPriority="9" w:qFormat="1"/>
+    <w:lsdException w:name="heading 7" w:uiPriority="9" w:qFormat="1"/>
+    <w:lsdException w:name="heading 8" w:uiPriority="9" w:qFormat="1"/>
+    <w:lsdException w:name="heading 9" w:uiPriority="9" w:qFormat="1"/>
+    <w:lsdException w:name="toc 1" w:uiPriority="39"/>
+    <w:lsdException w:name="toc 2" w:uiPriority="39"/>
+    <w:lsdException w:name="toc 3" w:uiPriority="39"/>
+    <w:lsdException w:name="toc 4" w:uiPriority="39"/>
+    <w:lsdException w:name="toc 5" w:uiPriority="39"/>
+    <w:lsdException w:name="toc 6" w:uiPriority="39"/>
+    <w:lsdException w:name="toc 7" w:uiPriority="39"/>
+    <w:lsdException w:name="toc 8" w:uiPriority="39"/>
+    <w:lsdException w:name="toc 9" w:uiPriority="39"/>
+    <w:lsdException w:name="caption" w:uiPriority="35" w:qFormat="1"/>
+    <w:lsdException w:name="Title" w:semiHidden="0" w:uiPriority="10" w:unhideWhenUsed="0" w:qFormat="1"/>
+    <w:lsdException w:name="Default Paragraph Font" w:uiPriority="1"/>
+    <w:lsdException w:name="Subtitle" w:semiHidden="0" w:uiPriority="11" w:unhideWhenUsed="0" w:qFormat="1"/>
+    <w:lsdException w:name="Strong" w:semiHidden="0" w:uiPriority="22" w:unhideWhenUsed="0" w:qFormat="1"/>
+    <w:lsdException w:name="Emphasis" w:semiHidden="0" w:uiPriority="20" w:unhideWhenUsed="0" w:qFormat="1"/>
+    <w:lsdException w:name="Table Grid" w:semiHidden="0" w:uiPriority="39" w:unhideWhenUsed="0"/>
+    <w:lsdException w:name="Note Level 1" w:semiHidden="0" w:unhideWhenUsed="0"/>
+    <w:lsdException w:name="Note Level 2" w:semiHidden="0" w:unhideWhenUsed="0"/>
+    <w:lsdException w:name="Note Level 3" w:semiHidden="0" w:unhideWhenUsed="0"/>
+    <w:lsdException w:name="Note Level 4" w:semiHidden="0" w:unhideWhenUsed="0"/>
+    <w:lsdException w:name="Note Level 5" w:semiHidden="0" w:unhideWhenUsed="0"/>
+    <w:lsdException w:name="Note Level 6" w:semiHidden="0" w:unhideWhenUsed="0"/>
+    <w:lsdException w:name="Note Level 7" w:semiHidden="0" w:unhideWhenUsed="0"/>
+    <w:lsdException w:name="Note Level 8" w:semiHidden="0" w:unhideWhenUsed="0"/>
+    <w:lsdException w:name="Note Level 9" w:semiHidden="0" w:unhideWhenUsed="0"/>
+    <w:lsdException w:name="Placeholder Text" w:unhideWhenUsed="0"/>
+    <w:lsdException w:name="No Spacing" w:semiHidden="0" w:uiPriority="1" w:unhideWhenUsed="0" w:qFormat="1"/>
+    <w:lsdException w:name="Light Shading" w:semiHidden="0" w:uiPriority="60" w:unhideWhenUsed="0"/>
+    <w:lsdException w:name="Light List" w:semiHidden="0" w:uiPriority="61" w:unhideWhenUsed="0"/>
+    <w:lsdException w:name="Light Grid" w:semiHidden="0" w:uiPriority="62" w:unhideWhenUsed="0"/>
+    <w:lsdException w:name="Medium Shading 1" w:semiHidden="0" w:uiPriority="63" w:unhideWhenUsed="0"/>
+    <w:lsdException w:name="Medium Shading 2" w:semiHidden="0" w:uiPriority="64" w:unhideWhenUsed="0"/>
+    <w:lsdException w:name="Medium List 1" w:semiHidden="0" w:uiPriority="65" w:unhideWhenUsed="0"/>
+    <w:lsdException w:name="Medium List 2" w:semiHidden="0" w:uiPriority="66" w:unhideWhenUsed="0"/>
+    <w:lsdException w:name="Medium Grid 1" w:semiHidden="0" w:uiPriority="67" w:unhideWhenUsed="0"/>
+    <w:lsdException w:name="Medium Grid 2" w:semiHidden="0" w:uiPriority="68" w:unhideWhenUsed="0"/>
+    <w:lsdException w:name="Medium Grid 3" w:semiHidden="0" w:uiPriority="69" w:unhideWhenUsed="0"/>
+    <w:lsdException w:name="Dark List" w:semiHidden="0" w:uiPriority="70" w:unhideWhenUsed="0"/>
+    <w:lsdException w:name="Colorful Shading" w:semiHidden="0" w:uiPriority="71" w:unhideWhenUsed="0"/>
+    <w:lsdException w:name="Colorful List" w:semiHidden="0" w:uiPriority="72" w:unhideWhenUsed="0"/>
+    <w:lsdException w:name="Colorful Grid" w:semiHidden="0" w:uiPriority="73" w:unhideWhenUsed="0"/>
+    <w:lsdException w:name="Light Shading Accent 1" w:semiHidden="0" w:uiPriority="60" w:unhideWhenUsed="0"/>
+    <w:lsdException w:name="Light List Accent 1" w:semiHidden="0" w:uiPriority="61" w:unhideWhenUsed="0"/>
+    <w:lsdException w:name="Light Grid Accent 1" w:semiHidden="0" w:uiPriority="62" w:unhideWhenUsed="0"/>
+    <w:lsdException w:name="Medium Shading 1 Accent 1" w:semiHidden="0" w:uiPriority="63" w:unhideWhenUsed="0"/>
+    <w:lsdException w:name="Medium Shading 2 Accent 1" w:semiHidden="0" w:uiPriority="64" w:unhideWhenUsed="0"/>
+    <w:lsdException w:name="Medium List 1 Accent 1" w:semiHidden="0" w:uiPriority="65" w:unhideWhenUsed="0"/>
+    <w:lsdException w:name="Revision" w:unhideWhenUsed="0"/>
+    <w:lsdException w:name="List Paragraph" w:semiHidden="0" w:uiPriority="34" w:unhideWhenUsed="0" w:qFormat="1"/>
+    <w:lsdException w:name="Quote" w:semiHidden="0" w:uiPriority="29" w:unhideWhenUsed="0" w:qFormat="1"/>
+    <w:lsdException w:name="Intense Quote" w:semiHidden="0" w:uiPriority="30" w:unhideWhenUsed="0" w:qFormat="1"/>
+    <w:lsdException w:name="Medium List 2 Accent 1" w:semiHidden="0" w:uiPriority="66" w:unhideWhenUsed="0"/>
+    <w:lsdException w:name="Medium Grid 1 Accent 1" w:semiHidden="0" w:uiPriority="67" w:unhideWhenUsed="0"/>
+    <w:lsdException w:name="Medium Grid 2 Accent 1" w:semiHidden="0" w:uiPriority="68" w:unhideWhenUsed="0"/>
+    <w:lsdException w:name="Medium Grid 3 Accent 1" w:semiHidden="0" w:uiPriority="69" w:unhideWhenUsed="0"/>
+    <w:lsdException w:name="Dark List Accent 1" w:semiHidden="0" w:uiPriority="70" w:unhideWhenUsed="0"/>
+    <w:lsdException w:name="Colorful Shading Accent 1" w:semiHidden="0" w:uiPriority="71" w:unhideWhenUsed="0"/>
+    <w:lsdException w:name="Colorful List Accent 1" w:semiHidden="0" w:uiPriority="72" w:unhideWhenUsed="0"/>
+    <w:lsdException w:name="Colorful Grid Accent 1" w:semiHidden="0" w:uiPriority="73" w:unhideWhenUsed="0"/>
+    <w:lsdException w:name="Light Shading Accent 2" w:semiHidden="0" w:uiPriority="60" w:unhideWhenUsed="0"/>
+    <w:lsdException w:name="Light List Accent 2" w:semiHidden="0" w:uiPriority="61" w:unhideWhenUsed="0"/>
+    <w:lsdException w:name="Light Grid Accent 2" w:semiHidden="0" w:uiPriority="62" w:unhideWhenUsed="0"/>
+    <w:lsdException w:name="Medium Shading 1 Accent 2" w:semiHidden="0" w:uiPriority="63" w:unhideWhenUsed="0"/>
+    <w:lsdException w:name="Medium Shading 2 Accent 2" w:semiHidden="0" w:uiPriority="64" w:unhideWhenUsed="0"/>
+    <w:lsdException w:name="Medium List 1 Accent 2" w:semiHidden="0" w:uiPriority="65" w:unhideWhenUsed="0"/>
+    <w:lsdException w:name="Medium List 2 Accent 2" w:semiHidden="0" w:uiPriority="66" w:unhideWhenUsed="0"/>
+    <w:lsdException w:name="Medium Grid 1 Accent 2" w:semiHidden="0" w:uiPriority="67" w:unhideWhenUsed="0"/>
+    <w:lsdException w:name="Medium Grid 2 Accent 2" w:semiHidden="0" w:uiPriority="68" w:unhideWhenUsed="0"/>
+    <w:lsdException w:name="Medium Grid 3 Accent 2" w:semiHidden="0" w:uiPriority="69" w:unhideWhenUsed="0"/>
+    <w:lsdException w:name="Dark List Accent 2" w:semiHidden="0" w:uiPriority="70" w:unhideWhenUsed="0"/>
+    <w:lsdException w:name="Colorful Shading Accent 2" w:semiHidden="0" w:uiPriority="71" w:unhideWhenUsed="0"/>
+    <w:lsdException w:name="Colorful List Accent 2" w:semiHidden="0" w:uiPriority="72" w:unhideWhenUsed="0"/>
+    <w:lsdException w:name="Colorful Grid Accent 2" w:semiHidden="0" w:uiPriority="73" w:unhideWhenUsed="0"/>
+    <w:lsdException w:name="Light Shading Accent 3" w:semiHidden="0" w:uiPriority="60" w:unhideWhenUsed="0"/>
+    <w:lsdException w:name="Light List Accent 3" w:semiHidden="0" w:uiPriority="61" w:unhideWhenUsed="0"/>
+    <w:lsdException w:name="Light Grid Accent 3" w:semiHidden="0" w:uiPriority="62" w:unhideWhenUsed="0"/>
+    <w:lsdException w:name="Medium Shading 1 Accent 3" w:semiHidden="0" w:uiPriority="63" w:unhideWhenUsed="0"/>
+    <w:lsdException w:name="Medium Shading 2 Accent 3" w:semiHidden="0" w:uiPriority="64" w:unhideWhenUsed="0"/>
+    <w:lsdException w:name="Medium List 1 Accent 3" w:semiHidden="0" w:uiPriority="65" w:unhideWhenUsed="0"/>
+    <w:lsdException w:name="Medium List 2 Accent 3" w:semiHidden="0" w:uiPriority="66" w:unhideWhenUsed="0"/>
+    <w:lsdException w:name="Medium Grid 1 Accent 3" w:semiHidden="0" w:uiPriority="67" w:unhideWhenUsed="0"/>
+    <w:lsdException w:name="Medium Grid 2 Accent 3" w:semiHidden="0" w:uiPriority="68" w:unhideWhenUsed="0"/>
+    <w:lsdException w:name="Medium Grid 3 Accent 3" w:semiHidden="0" w:uiPriority="69" w:unhideWhenUsed="0"/>
+    <w:lsdException w:name="Dark List Accent 3" w:semiHidden="0" w:uiPriority="70" w:unhideWhenUsed="0"/>
+    <w:lsdException w:name="Colorful Shading Accent 3" w:semiHidden="0" w:uiPriority="71" w:unhideWhenUsed="0"/>
+    <w:lsdException w:name="Colorful List Accent 3" w:semiHidden="0" w:uiPriority="72" w:unhideWhenUsed="0"/>
+    <w:lsdException w:name="Colorful Grid Accent 3" w:semiHidden="0" w:uiPriority="73" w:unhideWhenUsed="0"/>
+    <w:lsdException w:name="Light Shading Accent 4" w:semiHidden="0" w:uiPriority="60" w:unhideWhenUsed="0"/>
+    <w:lsdException w:name="Light List Accent 4" w:semiHidden="0" w:uiPriority="61" w:unhideWhenUsed="0"/>
+    <w:lsdException w:name="Light Grid Accent 4" w:semiHidden="0" w:uiPriority="62" w:unhideWhenUsed="0"/>
+    <w:lsdException w:name="Medium Shading 1 Accent 4" w:semiHidden="0" w:uiPriority="63" w:unhideWhenUsed="0"/>
+    <w:lsdException w:name="Medium Shading 2 Accent 4" w:semiHidden="0" w:uiPriority="64" w:unhideWhenUsed="0"/>
+    <w:lsdException w:name="Medium List 1 Accent 4" w:semiHidden="0" w:uiPriority="65" w:unhideWhenUsed="0"/>
+    <w:lsdException w:name="Medium List 2 Accent 4" w:semiHidden="0" w:uiPriority="66" w:unhideWhenUsed="0"/>
+    <w:lsdException w:name="Medium Grid 1 Accent 4" w:semiHidden="0" w:uiPriority="67" w:unhideWhenUsed="0"/>
+    <w:lsdException w:name="Medium Grid 2 Accent 4" w:semiHidden="0" w:uiPriority="68" w:unhideWhenUsed="0"/>
+    <w:lsdException w:name="Medium Grid 3 Accent 4" w:semiHidden="0" w:uiPriority="69" w:unhideWhenUsed="0"/>
+    <w:lsdException w:name="Dark List Accent 4" w:semiHidden="0" w:uiPriority="70" w:unhideWhenUsed="0"/>
+    <w:lsdException w:name="Colorful Shading Accent 4" w:semiHidden="0" w:uiPriority="71" w:unhideWhenUsed="0"/>
+    <w:lsdException w:name="Colorful List Accent 4" w:semiHidden="0" w:uiPriority="72" w:unhideWhenUsed="0"/>
+    <w:lsdException w:name="Colorful Grid Accent 4" w:semiHidden="0" w:uiPriority="73" w:unhideWhenUsed="0"/>
+    <w:lsdException w:name="Light Shading Accent 5" w:semiHidden="0" w:uiPriority="60" w:unhideWhenUsed="0"/>
+    <w:lsdException w:name="Light List Accent 5" w:semiHidden="0" w:uiPriority="61" w:unhideWhenUsed="0"/>
+    <w:lsdException w:name="Light Grid Accent 5" w:semiHidden="0" w:uiPriority="62" w:unhideWhenUsed="0"/>
+    <w:lsdException w:name="Medium Shading 1 Accent 5" w:semiHidden="0" w:uiPriority="63" w:unhideWhenUsed="0"/>
+    <w:lsdException w:name="Medium Shading 2 Accent 5" w:semiHidden="0" w:uiPriority="64" w:unhideWhenUsed="0"/>
+    <w:lsdException w:name="Medium List 1 Accent 5" w:semiHidden="0" w:uiPriority="65" w:unhideWhenUsed="0"/>
+    <w:lsdException w:name="Medium List 2 Accent 5" w:semiHidden="0" w:uiPriority="66" w:unhideWhenUsed="0"/>
+    <w:lsdException w:name="Medium Grid 1 Accent 5" w:semiHidden="0" w:uiPriority="67" w:unhideWhenUsed="0"/>
+    <w:lsdException w:name="Medium Grid 2 Accent 5" w:semiHidden="0" w:uiPriority="68" w:unhideWhenUsed="0"/>
+    <w:lsdException w:name="Medium Grid 3 Accent 5" w:semiHidden="0" w:uiPriority="69" w:unhideWhenUsed="0"/>
+    <w:lsdException w:name="Dark List Accent 5" w:semiHidden="0" w:uiPriority="70" w:unhideWhenUsed="0"/>
+    <w:lsdException w:name="Colorful Shading Accent 5" w:semiHidden="0" w:uiPriority="71" w:unhideWhenUsed="0"/>
+    <w:lsdException w:name="Colorful List Accent 5" w:semiHidden="0" w:uiPriority="72" w:unhideWhenUsed="0"/>
+    <w:lsdException w:name="Colorful Grid Accent 5" w:semiHidden="0" w:uiPriority="73" w:unhideWhenUsed="0"/>
+    <w:lsdException w:name="Light Shading Accent 6" w:semiHidden="0" w:uiPriority="60" w:unhideWhenUsed="0"/>
+    <w:lsdException w:name="Light List Accent 6" w:semiHidden="0" w:uiPriority="61" w:unhideWhenUsed="0"/>
+    <w:lsdException w:name="Light Grid Accent 6" w:semiHidden="0" w:uiPriority="62" w:unhideWhenUsed="0"/>
+    <w:lsdException w:name="Medium Shading 1 Accent 6" w:semiHidden="0" w:uiPriority="63" w:unhideWhenUsed="0"/>
+    <w:lsdException w:name="Medium Shading 2 Accent 6" w:semiHidden="0" w:uiPriority="64" w:unhideWhenUsed="0"/>
+    <w:lsdException w:name="Medium List 1 Accent 6" w:semiHidden="0" w:uiPriority="65" w:unhideWhenUsed="0"/>
+    <w:lsdException w:name="Medium List 2 Accent 6" w:semiHidden="0" w:uiPriority="66" w:unhideWhenUsed="0"/>
+    <w:lsdException w:name="Medium Grid 1 Accent 6" w:semiHidden="0" w:uiPriority="67" w:unhideWhenUsed="0"/>
+    <w:lsdException w:name="Medium Grid 2 Accent 6" w:semiHidden="0" w:uiPriority="68" w:unhideWhenUsed="0"/>
+    <w:lsdException w:name="Medium Grid 3 Accent 6" w:semiHidden="0" w:uiPriority="69" w:unhideWhenUsed="0"/>
+    <w:lsdException w:name="Dark List Accent 6" w:semiHidden="0" w:uiPriority="70" w:unhideWhenUsed="0"/>
+    <w:lsdException w:name="Colorful Shading Accent 6" w:semiHidden="0" w:uiPriority="71" w:unhideWhenUsed="0"/>
+    <w:lsdException w:name="Colorful List Accent 6" w:semiHidden="0" w:uiPriority="72" w:unhideWhenUsed="0"/>
+    <w:lsdException w:name="Colorful Grid Accent 6" w:semiHidden="0" w:uiPriority="73" w:unhideWhenUsed="0"/>
+    <w:lsdException w:name="Subtle Emphasis" w:semiHidden="0" w:uiPriority="19" w:unhideWhenUsed="0" w:qFormat="1"/>
+    <w:lsdException w:name="Intense Emphasis" w:semiHidden="0" w:uiPriority="21" w:unhideWhenUsed="0" w:qFormat="1"/>
+    <w:lsdException w:name="Subtle Reference" w:semiHidden="0" w:uiPriority="31" w:unhideWhenUsed="0" w:qFormat="1"/>
+    <w:lsdException w:name="Intense Reference" w:semiHidden="0" w:uiPriority="32" w:unhideWhenUsed="0" w:qFormat="1"/>
+    <w:lsdException w:name="Book Title" w:semiHidden="0" w:uiPriority="33" w:unhideWhenUsed="0" w:qFormat="1"/>
+    <w:lsdException w:name="Bibliography" w:uiPriority="37"/>
+    <w:lsdException w:name="TOC Heading" w:uiPriority="39" w:qFormat="1"/>
   </w:latentStyles>
   <w:style w:type="paragraph" w:default="1" w:styleId="Normal">
     <w:name w:val="Normal"/>
@@ -39302,7 +39423,7 @@
     </a:clrScheme>
     <a:fontScheme name="Office">
       <a:majorFont>
-        <a:latin typeface="Calibri Light" panose="020F0302020204030204"/>
+        <a:latin typeface="Calibri Light"/>
         <a:ea typeface=""/>
         <a:cs typeface=""/>
         <a:font script="Jpan" typeface="ＭＳ ゴシック"/>
@@ -39337,7 +39458,7 @@
         <a:font script="Geor" typeface="Sylfaen"/>
       </a:majorFont>
       <a:minorFont>
-        <a:latin typeface="Calibri" panose="020F0502020204030204"/>
+        <a:latin typeface="Calibri"/>
         <a:ea typeface=""/>
         <a:cs typeface=""/>
         <a:font script="Jpan" typeface="ＭＳ 明朝"/>
@@ -39514,7 +39635,7 @@
   <a:extraClrSchemeLst/>
   <a:extLst>
     <a:ext uri="{05A4C25C-085E-4340-85A3-A5531E510DB2}">
-      <thm15:themeFamily xmlns:thm15="http://schemas.microsoft.com/office/thememl/2012/main" name="Office Theme" id="{62F939B6-93AF-4DB8-9C6B-D6C7DFDC589F}" vid="{4A3C46E8-61CC-4603-A589-7422A47A8E4A}"/>
+      <thm15:themeFamily xmlns:thm15="http://schemas.microsoft.com/office/thememl/2012/main" xmlns="" name="Office Theme" id="{62F939B6-93AF-4DB8-9C6B-D6C7DFDC589F}" vid="{4A3C46E8-61CC-4603-A589-7422A47A8E4A}"/>
     </a:ext>
   </a:extLst>
 </a:theme>

</xml_diff>